<commit_message>
Feedback form was updated.
</commit_message>
<xml_diff>
--- a/ProjectDocuments/05_Misc/04_FeedbackForm.docx
+++ b/ProjectDocuments/05_Misc/04_FeedbackForm.docx
@@ -5,10 +5,14 @@
     <w:p>
       <w:pPr>
         <w:jc w:val="right"/>
+        <w:rPr>
+          <w:lang w:val="ro-RO"/>
+        </w:rPr>
       </w:pPr>
       <w:r>
         <w:rPr>
           <w:noProof/>
+          <w:lang w:val="ro-RO"/>
         </w:rPr>
         <w:drawing>
           <wp:inline distT="0" distB="0" distL="0" distR="0" wp14:anchorId="36C79EB5" wp14:editId="3363C429">
@@ -50,6 +54,9 @@
     <w:p>
       <w:pPr>
         <w:jc w:val="right"/>
+        <w:rPr>
+          <w:lang w:val="ro-RO"/>
+        </w:rPr>
       </w:pPr>
     </w:p>
     <w:p>
@@ -60,6 +67,7 @@
           <w:b/>
           <w:sz w:val="40"/>
           <w:szCs w:val="40"/>
+          <w:lang w:val="ro-RO"/>
         </w:rPr>
       </w:pPr>
       <w:r>
@@ -68,6 +76,7 @@
           <w:b/>
           <w:sz w:val="40"/>
           <w:szCs w:val="40"/>
+          <w:lang w:val="ro-RO"/>
         </w:rPr>
         <w:t>FEEDBACK FORM</w:t>
       </w:r>
@@ -80,6 +89,7 @@
           <w:b/>
           <w:sz w:val="40"/>
           <w:szCs w:val="40"/>
+          <w:lang w:val="ro-RO"/>
         </w:rPr>
       </w:pPr>
     </w:p>
@@ -94,6 +104,7 @@
           <w:b/>
           <w:sz w:val="18"/>
           <w:szCs w:val="18"/>
+          <w:lang w:val="ro-RO"/>
         </w:rPr>
       </w:pPr>
       <w:r>
@@ -102,8 +113,39 @@
           <w:b/>
           <w:sz w:val="18"/>
           <w:szCs w:val="18"/>
-        </w:rPr>
-        <w:t>Te rugăm să citeşti descrierile de mai jos şi să indici gradul în care eşti de acord cu ele. Daca dorești să menționezi anumite particularițăti</w:t>
+          <w:lang w:val="ro-RO"/>
+        </w:rPr>
+        <w:t xml:space="preserve">Te rugăm să citeşti </w:t>
+      </w:r>
+      <w:r>
+        <w:rPr>
+          <w:rFonts w:ascii="Arial Black" w:hAnsi="Arial Black" w:cs="ArialMT"/>
+          <w:b/>
+          <w:sz w:val="18"/>
+          <w:szCs w:val="18"/>
+          <w:lang w:val="ro-RO"/>
+        </w:rPr>
+        <w:t>afirmatiile d</w:t>
+      </w:r>
+      <w:r>
+        <w:rPr>
+          <w:rFonts w:ascii="Arial Black" w:hAnsi="Arial Black" w:cs="ArialMT"/>
+          <w:b/>
+          <w:sz w:val="18"/>
+          <w:szCs w:val="18"/>
+          <w:lang w:val="ro-RO"/>
+        </w:rPr>
+        <w:t>e mai jos si sa alegi o variantă de la 1-5, în funcție de ce ți se potriveș</w:t>
+      </w:r>
+      <w:r>
+        <w:rPr>
+          <w:rFonts w:ascii="Arial Black" w:hAnsi="Arial Black" w:cs="ArialMT"/>
+          <w:b/>
+          <w:sz w:val="18"/>
+          <w:szCs w:val="18"/>
+          <w:lang w:val="ro-RO"/>
+        </w:rPr>
+        <w:t>te.</w:t>
       </w:r>
     </w:p>
     <w:p>
@@ -117,39 +159,17 @@
           <w:b/>
           <w:sz w:val="18"/>
           <w:szCs w:val="18"/>
-        </w:rPr>
-      </w:pPr>
-      <w:r>
-        <w:rPr>
-          <w:rFonts w:ascii="Arial Black" w:hAnsi="Arial Black" w:cs="ArialMT"/>
-          <w:b/>
-          <w:sz w:val="18"/>
-          <w:szCs w:val="18"/>
-        </w:rPr>
-        <w:t>pentru aceste dimensiuni, te rugăm să le scrii în chenarul cu observații.</w:t>
-      </w:r>
-    </w:p>
-    <w:p>
-      <w:pPr>
-        <w:autoSpaceDE w:val="0"/>
-        <w:autoSpaceDN w:val="0"/>
-        <w:adjustRightInd w:val="0"/>
-        <w:spacing w:after="0" w:line="240" w:lineRule="auto"/>
-        <w:rPr>
-          <w:rFonts w:ascii="Arial Black" w:hAnsi="Arial Black" w:cs="ArialMT"/>
-          <w:b/>
-          <w:sz w:val="18"/>
-          <w:szCs w:val="18"/>
-        </w:rPr>
-      </w:pPr>
-      <w:r>
-        <w:rPr>
-          <w:rFonts w:ascii="Arial Black" w:hAnsi="Arial Black" w:cs="Arial-ItalicMT"/>
-          <w:b/>
-          <w:iCs/>
-          <w:sz w:val="18"/>
-          <w:szCs w:val="18"/>
-          <w:lang w:bidi="he-IL"/>
+          <w:lang w:val="ro-RO"/>
+        </w:rPr>
+      </w:pPr>
+      <w:r>
+        <w:rPr>
+          <w:rFonts w:ascii="Arial Black" w:hAnsi="Arial Black" w:cs="Arial-ItalicMT"/>
+          <w:b/>
+          <w:iCs/>
+          <w:sz w:val="18"/>
+          <w:szCs w:val="18"/>
+          <w:lang w:val="ro-RO" w:bidi="he-IL"/>
         </w:rPr>
         <w:t xml:space="preserve">Please read the following statements and choose your level of agreement. </w:t>
       </w:r>
@@ -162,7 +182,7 @@
           <w:iCs/>
           <w:sz w:val="18"/>
           <w:szCs w:val="18"/>
-          <w:lang w:bidi="he-IL"/>
+          <w:lang w:val="ro-RO" w:bidi="he-IL"/>
         </w:rPr>
       </w:pPr>
     </w:p>
@@ -179,94 +199,244 @@
           <w:iCs/>
           <w:sz w:val="18"/>
           <w:szCs w:val="18"/>
-          <w:lang w:bidi="he-IL"/>
-        </w:rPr>
-      </w:pPr>
-      <w:r>
-        <w:rPr>
-          <w:rFonts w:ascii="Arial Black" w:hAnsi="Arial Black" w:cs="Arial-ItalicMT"/>
-          <w:b/>
-          <w:iCs/>
-          <w:sz w:val="18"/>
-          <w:szCs w:val="18"/>
-          <w:lang w:bidi="he-IL"/>
-        </w:rPr>
-        <w:t>Cat de clare au fost obiectivele proiectului</w:t>
-      </w:r>
-      <w:r>
-        <w:rPr>
-          <w:rFonts w:ascii="Arial Black" w:hAnsi="Arial Black" w:cs="Arial-ItalicMT"/>
-          <w:b/>
-          <w:iCs/>
-          <w:sz w:val="18"/>
-          <w:szCs w:val="18"/>
-          <w:lang w:bidi="he-IL"/>
-        </w:rPr>
-        <w:t xml:space="preserve"> propus la practica</w:t>
-      </w:r>
-      <w:r>
-        <w:rPr>
-          <w:rFonts w:ascii="Arial Black" w:hAnsi="Arial Black" w:cs="Arial-ItalicMT"/>
-          <w:b/>
-          <w:iCs/>
-          <w:sz w:val="18"/>
-          <w:szCs w:val="18"/>
-          <w:lang w:bidi="he-IL"/>
+          <w:lang w:val="ro-RO" w:bidi="he-IL"/>
+        </w:rPr>
+      </w:pPr>
+      <w:r>
+        <w:rPr>
+          <w:rFonts w:ascii="Arial Black" w:hAnsi="Arial Black" w:cs="Arial-ItalicMT"/>
+          <w:b/>
+          <w:iCs/>
+          <w:sz w:val="18"/>
+          <w:szCs w:val="18"/>
+          <w:lang w:val="ro-RO" w:bidi="he-IL"/>
+        </w:rPr>
+        <w:t>Câ</w:t>
+      </w:r>
+      <w:r>
+        <w:rPr>
+          <w:rFonts w:ascii="Arial Black" w:hAnsi="Arial Black" w:cs="Arial-ItalicMT"/>
+          <w:b/>
+          <w:iCs/>
+          <w:sz w:val="18"/>
+          <w:szCs w:val="18"/>
+          <w:lang w:val="ro-RO" w:bidi="he-IL"/>
+        </w:rPr>
+        <w:t>t de clare au fost obiectivele proiectului</w:t>
+      </w:r>
+      <w:r>
+        <w:rPr>
+          <w:rFonts w:ascii="Arial Black" w:hAnsi="Arial Black" w:cs="Arial-ItalicMT"/>
+          <w:b/>
+          <w:iCs/>
+          <w:sz w:val="18"/>
+          <w:szCs w:val="18"/>
+          <w:lang w:val="ro-RO" w:bidi="he-IL"/>
+        </w:rPr>
+        <w:t xml:space="preserve"> </w:t>
+      </w:r>
+      <w:r>
+        <w:rPr>
+          <w:rFonts w:ascii="Arial Black" w:hAnsi="Arial Black" w:cs="Arial-ItalicMT"/>
+          <w:b/>
+          <w:iCs/>
+          <w:sz w:val="18"/>
+          <w:szCs w:val="18"/>
+          <w:lang w:val="ro-RO" w:bidi="he-IL"/>
+        </w:rPr>
+        <w:t>propus la practică</w:t>
+      </w:r>
+      <w:r>
+        <w:rPr>
+          <w:rFonts w:ascii="Arial Black" w:hAnsi="Arial Black" w:cs="Arial-ItalicMT"/>
+          <w:b/>
+          <w:iCs/>
+          <w:sz w:val="18"/>
+          <w:szCs w:val="18"/>
+          <w:lang w:val="ro-RO" w:bidi="he-IL"/>
         </w:rPr>
         <w:t>?</w:t>
       </w:r>
     </w:p>
     <w:p>
       <w:pPr>
-        <w:rPr>
-          <w:rFonts w:ascii="Arial Black" w:hAnsi="Arial Black" w:cs="Arial-ItalicMT"/>
-          <w:iCs/>
-          <w:sz w:val="18"/>
-          <w:szCs w:val="18"/>
-          <w:lang w:bidi="he-IL"/>
-        </w:rPr>
-      </w:pPr>
-      <w:r>
-        <w:rPr>
-          <w:rFonts w:ascii="Arial Black" w:hAnsi="Arial Black" w:cs="Arial-ItalicMT"/>
-          <w:iCs/>
-          <w:sz w:val="18"/>
-          <w:szCs w:val="18"/>
-          <w:lang w:bidi="he-IL"/>
+        <w:pStyle w:val="NoSpacing"/>
+        <w:rPr>
+          <w:i/>
+          <w:lang w:val="ro-RO" w:bidi="he-IL"/>
+        </w:rPr>
+      </w:pPr>
+      <w:r>
+        <w:rPr>
+          <w:i/>
+          <w:lang w:val="ro-RO" w:bidi="he-IL"/>
         </w:rPr>
         <w:t xml:space="preserve">1 </w:t>
       </w:r>
       <w:r>
         <w:rPr>
-          <w:rFonts w:ascii="Arial Black" w:hAnsi="Arial Black" w:cs="Arial-ItalicMT"/>
-          <w:iCs/>
-          <w:sz w:val="18"/>
-          <w:szCs w:val="18"/>
-          <w:lang w:bidi="he-IL"/>
-        </w:rPr>
-        <w:t xml:space="preserve">neclare . 2 partial neclare (50%) . 3 clare cu mici exceptii (80%) . 4 clare in mare (90%) . </w:t>
-      </w:r>
-    </w:p>
-    <w:p>
-      <w:pPr>
-        <w:rPr>
-          <w:rFonts w:ascii="Arial Black" w:hAnsi="Arial Black" w:cs="Arial-ItalicMT"/>
-          <w:iCs/>
-          <w:sz w:val="18"/>
-          <w:szCs w:val="18"/>
-          <w:lang w:bidi="he-IL"/>
-        </w:rPr>
-      </w:pPr>
-      <w:r>
-        <w:rPr>
-          <w:rFonts w:ascii="Arial Black" w:hAnsi="Arial Black" w:cs="Arial-ItalicMT"/>
-          <w:iCs/>
-          <w:sz w:val="18"/>
-          <w:szCs w:val="18"/>
-          <w:lang w:bidi="he-IL"/>
-        </w:rPr>
-        <w:t>5 perfect clare (100%)</w:t>
-      </w:r>
+          <w:i/>
+          <w:lang w:val="ro-RO" w:bidi="he-IL"/>
+        </w:rPr>
+        <w:t>(neclare),</w:t>
+      </w:r>
+      <w:r>
+        <w:rPr>
+          <w:i/>
+          <w:lang w:val="ro-RO" w:bidi="he-IL"/>
+        </w:rPr>
+        <w:t xml:space="preserve"> 2 </w:t>
+      </w:r>
+      <w:r>
+        <w:rPr>
+          <w:i/>
+          <w:lang w:val="ro-RO" w:bidi="he-IL"/>
+        </w:rPr>
+        <w:t>(par</w:t>
+      </w:r>
+      <w:r>
+        <w:rPr>
+          <w:i/>
+          <w:lang w:val="ro-RO" w:bidi="he-IL"/>
+        </w:rPr>
+        <w:t>ț</w:t>
+      </w:r>
+      <w:r>
+        <w:rPr>
+          <w:i/>
+          <w:lang w:val="ro-RO" w:bidi="he-IL"/>
+        </w:rPr>
+        <w:t>ial neclare ~50%)</w:t>
+      </w:r>
+      <w:r>
+        <w:rPr>
+          <w:i/>
+          <w:lang w:val="ro-RO" w:bidi="he-IL"/>
+        </w:rPr>
+        <w:t>, 3</w:t>
+      </w:r>
+      <w:r>
+        <w:rPr>
+          <w:i/>
+          <w:lang w:val="ro-RO" w:bidi="he-IL"/>
+        </w:rPr>
+        <w:t xml:space="preserve"> </w:t>
+      </w:r>
+      <w:r>
+        <w:rPr>
+          <w:i/>
+          <w:lang w:val="ro-RO" w:bidi="he-IL"/>
+        </w:rPr>
+        <w:t>(clare cu mici excep</w:t>
+      </w:r>
+      <w:r>
+        <w:rPr>
+          <w:i/>
+          <w:lang w:val="ro-RO" w:bidi="he-IL"/>
+        </w:rPr>
+        <w:t>ț</w:t>
+      </w:r>
+      <w:r>
+        <w:rPr>
+          <w:i/>
+          <w:lang w:val="ro-RO" w:bidi="he-IL"/>
+        </w:rPr>
+        <w:t>ii ~80%),</w:t>
+      </w:r>
+      <w:r>
+        <w:rPr>
+          <w:i/>
+          <w:lang w:val="ro-RO" w:bidi="he-IL"/>
+        </w:rPr>
+        <w:t xml:space="preserve"> 4 </w:t>
+      </w:r>
+      <w:r>
+        <w:rPr>
+          <w:i/>
+          <w:lang w:val="ro-RO" w:bidi="he-IL"/>
+        </w:rPr>
+        <w:t>(</w:t>
+      </w:r>
+      <w:r>
+        <w:rPr>
+          <w:i/>
+          <w:lang w:val="ro-RO" w:bidi="he-IL"/>
+        </w:rPr>
+        <w:t>î</w:t>
+      </w:r>
+      <w:r>
+        <w:rPr>
+          <w:i/>
+          <w:lang w:val="ro-RO" w:bidi="he-IL"/>
+        </w:rPr>
+        <w:t>n mare parte clare ~90%),</w:t>
+      </w:r>
+    </w:p>
+    <w:p>
+      <w:pPr>
+        <w:pStyle w:val="NoSpacing"/>
+        <w:rPr>
+          <w:i/>
+          <w:lang w:val="ro-RO" w:bidi="he-IL"/>
+        </w:rPr>
+      </w:pPr>
+      <w:r>
+        <w:rPr>
+          <w:i/>
+          <w:lang w:val="ro-RO" w:bidi="he-IL"/>
+        </w:rPr>
+        <w:t xml:space="preserve">5 </w:t>
+      </w:r>
+      <w:r>
+        <w:rPr>
+          <w:i/>
+          <w:lang w:val="ro-RO" w:bidi="he-IL"/>
+        </w:rPr>
+        <w:t>(f</w:t>
+      </w:r>
+      <w:r>
+        <w:rPr>
+          <w:i/>
+          <w:lang w:val="ro-RO" w:bidi="he-IL"/>
+        </w:rPr>
+        <w:t>ără</w:t>
+      </w:r>
+      <w:r>
+        <w:rPr>
+          <w:i/>
+          <w:lang w:val="ro-RO" w:bidi="he-IL"/>
+        </w:rPr>
+        <w:t xml:space="preserve"> neclarit</w:t>
+      </w:r>
+      <w:r>
+        <w:rPr>
+          <w:i/>
+          <w:lang w:val="ro-RO" w:bidi="he-IL"/>
+        </w:rPr>
+        <w:t>ăț</w:t>
+      </w:r>
+      <w:r>
+        <w:rPr>
+          <w:i/>
+          <w:lang w:val="ro-RO" w:bidi="he-IL"/>
+        </w:rPr>
+        <w:t xml:space="preserve">i </w:t>
+      </w:r>
+      <w:r>
+        <w:rPr>
+          <w:i/>
+          <w:lang w:val="ro-RO" w:bidi="he-IL"/>
+        </w:rPr>
+        <w:t>100%)</w:t>
+      </w:r>
+    </w:p>
+    <w:p>
+      <w:pPr>
+        <w:pStyle w:val="NoSpacing"/>
+        <w:rPr>
+          <w:lang w:val="ro-RO" w:bidi="he-IL"/>
+        </w:rPr>
+      </w:pPr>
     </w:p>
     <w:p>
       <w:pPr>
@@ -276,7 +446,7 @@
           <w:iCs/>
           <w:sz w:val="18"/>
           <w:szCs w:val="18"/>
-          <w:lang w:bidi="he-IL"/>
+          <w:lang w:val="ro-RO" w:bidi="he-IL"/>
         </w:rPr>
       </w:pPr>
       <w:r>
@@ -286,7 +456,7 @@
           <w:iCs/>
           <w:sz w:val="18"/>
           <w:szCs w:val="18"/>
-          <w:lang w:bidi="he-IL"/>
+          <w:lang w:val="ro-RO" w:bidi="he-IL"/>
         </w:rPr>
         <w:t>Obs:</w:t>
       </w:r>
@@ -316,7 +486,7 @@
                 <w:iCs/>
                 <w:sz w:val="18"/>
                 <w:szCs w:val="18"/>
-                <w:lang w:bidi="he-IL"/>
+                <w:lang w:val="ro-RO" w:bidi="he-IL"/>
               </w:rPr>
             </w:pPr>
           </w:p>
@@ -331,7 +501,7 @@
           <w:iCs/>
           <w:sz w:val="18"/>
           <w:szCs w:val="18"/>
-          <w:lang w:bidi="he-IL"/>
+          <w:lang w:val="ro-RO" w:bidi="he-IL"/>
         </w:rPr>
       </w:pPr>
     </w:p>
@@ -348,17 +518,17 @@
           <w:iCs/>
           <w:sz w:val="18"/>
           <w:szCs w:val="18"/>
-          <w:lang w:bidi="he-IL"/>
-        </w:rPr>
-      </w:pPr>
-      <w:r>
-        <w:rPr>
-          <w:rFonts w:ascii="Arial Black" w:hAnsi="Arial Black" w:cs="Arial-ItalicMT"/>
-          <w:b/>
-          <w:iCs/>
-          <w:sz w:val="18"/>
-          <w:szCs w:val="18"/>
-          <w:lang w:bidi="he-IL"/>
+          <w:lang w:val="ro-RO" w:bidi="he-IL"/>
+        </w:rPr>
+      </w:pPr>
+      <w:r>
+        <w:rPr>
+          <w:rFonts w:ascii="Arial Black" w:hAnsi="Arial Black" w:cs="Arial-ItalicMT"/>
+          <w:b/>
+          <w:iCs/>
+          <w:sz w:val="18"/>
+          <w:szCs w:val="18"/>
+          <w:lang w:val="ro-RO" w:bidi="he-IL"/>
         </w:rPr>
         <w:t>Pe</w:t>
       </w:r>
@@ -369,7 +539,7 @@
           <w:iCs/>
           <w:sz w:val="18"/>
           <w:szCs w:val="18"/>
-          <w:lang w:bidi="he-IL"/>
+          <w:lang w:val="ro-RO" w:bidi="he-IL"/>
         </w:rPr>
         <w:t xml:space="preserve"> </w:t>
       </w:r>
@@ -380,64 +550,166 @@
           <w:iCs/>
           <w:sz w:val="18"/>
           <w:szCs w:val="18"/>
-          <w:lang w:bidi="he-IL"/>
-        </w:rPr>
-        <w:t>o scara de la 1 la 5 ca</w:t>
-      </w:r>
-      <w:r>
-        <w:rPr>
-          <w:rFonts w:ascii="Arial Black" w:hAnsi="Arial Black" w:cs="Arial-ItalicMT"/>
-          <w:b/>
-          <w:iCs/>
-          <w:sz w:val="18"/>
-          <w:szCs w:val="18"/>
-          <w:lang w:bidi="he-IL"/>
-        </w:rPr>
-        <w:t>t de challenging au fost task-urile de proiect</w:t>
-      </w:r>
-      <w:r>
-        <w:rPr>
-          <w:rFonts w:ascii="Arial Black" w:hAnsi="Arial Black" w:cs="Arial-ItalicMT"/>
-          <w:b/>
-          <w:iCs/>
-          <w:sz w:val="18"/>
-          <w:szCs w:val="18"/>
-          <w:lang w:bidi="he-IL"/>
-        </w:rPr>
-        <w:t xml:space="preserve"> de zi cu zi </w:t>
-      </w:r>
-      <w:r>
-        <w:rPr>
-          <w:rFonts w:ascii="Arial Black" w:hAnsi="Arial Black" w:cs="Arial-ItalicMT"/>
-          <w:b/>
-          <w:iCs/>
-          <w:sz w:val="18"/>
-          <w:szCs w:val="18"/>
-          <w:lang w:bidi="he-IL"/>
+          <w:lang w:val="ro-RO" w:bidi="he-IL"/>
+        </w:rPr>
+        <w:t>o scar</w:t>
+      </w:r>
+      <w:r>
+        <w:rPr>
+          <w:rFonts w:ascii="Arial Black" w:hAnsi="Arial Black" w:cs="Arial-ItalicMT"/>
+          <w:b/>
+          <w:iCs/>
+          <w:sz w:val="18"/>
+          <w:szCs w:val="18"/>
+          <w:lang w:val="ro-RO" w:bidi="he-IL"/>
+        </w:rPr>
+        <w:t>ă</w:t>
+      </w:r>
+      <w:r>
+        <w:rPr>
+          <w:rFonts w:ascii="Arial Black" w:hAnsi="Arial Black" w:cs="Arial-ItalicMT"/>
+          <w:b/>
+          <w:iCs/>
+          <w:sz w:val="18"/>
+          <w:szCs w:val="18"/>
+          <w:lang w:val="ro-RO" w:bidi="he-IL"/>
+        </w:rPr>
+        <w:t xml:space="preserve"> de la 1 la 5</w:t>
+      </w:r>
+      <w:r>
+        <w:rPr>
+          <w:rFonts w:ascii="Arial Black" w:hAnsi="Arial Black" w:cs="Arial-ItalicMT"/>
+          <w:b/>
+          <w:iCs/>
+          <w:sz w:val="18"/>
+          <w:szCs w:val="18"/>
+          <w:lang w:val="ro-RO" w:bidi="he-IL"/>
+        </w:rPr>
+        <w:t>,</w:t>
+      </w:r>
+      <w:r>
+        <w:rPr>
+          <w:rFonts w:ascii="Arial Black" w:hAnsi="Arial Black" w:cs="Arial-ItalicMT"/>
+          <w:b/>
+          <w:iCs/>
+          <w:sz w:val="18"/>
+          <w:szCs w:val="18"/>
+          <w:lang w:val="ro-RO" w:bidi="he-IL"/>
+        </w:rPr>
+        <w:t xml:space="preserve"> c</w:t>
+      </w:r>
+      <w:r>
+        <w:rPr>
+          <w:rFonts w:ascii="Arial Black" w:hAnsi="Arial Black" w:cs="Arial-ItalicMT"/>
+          <w:b/>
+          <w:iCs/>
+          <w:sz w:val="18"/>
+          <w:szCs w:val="18"/>
+          <w:lang w:val="ro-RO" w:bidi="he-IL"/>
+        </w:rPr>
+        <w:t>â</w:t>
+      </w:r>
+      <w:r>
+        <w:rPr>
+          <w:rFonts w:ascii="Arial Black" w:hAnsi="Arial Black" w:cs="Arial-ItalicMT"/>
+          <w:b/>
+          <w:iCs/>
+          <w:sz w:val="18"/>
+          <w:szCs w:val="18"/>
+          <w:lang w:val="ro-RO" w:bidi="he-IL"/>
+        </w:rPr>
+        <w:t xml:space="preserve">t de challenging au fost task-urile </w:t>
+      </w:r>
+      <w:r>
+        <w:rPr>
+          <w:rFonts w:ascii="Arial Black" w:hAnsi="Arial Black" w:cs="Arial-ItalicMT"/>
+          <w:b/>
+          <w:iCs/>
+          <w:sz w:val="18"/>
+          <w:szCs w:val="18"/>
+          <w:lang w:val="ro-RO" w:bidi="he-IL"/>
+        </w:rPr>
+        <w:t>de pe</w:t>
+      </w:r>
+      <w:r>
+        <w:rPr>
+          <w:rFonts w:ascii="Arial Black" w:hAnsi="Arial Black" w:cs="Arial-ItalicMT"/>
+          <w:b/>
+          <w:iCs/>
+          <w:sz w:val="18"/>
+          <w:szCs w:val="18"/>
+          <w:lang w:val="ro-RO" w:bidi="he-IL"/>
+        </w:rPr>
+        <w:t xml:space="preserve"> proiect</w:t>
+      </w:r>
+      <w:r>
+        <w:rPr>
+          <w:rFonts w:ascii="Arial Black" w:hAnsi="Arial Black" w:cs="Arial-ItalicMT"/>
+          <w:b/>
+          <w:iCs/>
+          <w:sz w:val="18"/>
+          <w:szCs w:val="18"/>
+          <w:lang w:val="ro-RO" w:bidi="he-IL"/>
+        </w:rPr>
+        <w:t xml:space="preserve"> de zi cu zi</w:t>
+      </w:r>
+      <w:r>
+        <w:rPr>
+          <w:rFonts w:ascii="Arial Black" w:hAnsi="Arial Black" w:cs="Arial-ItalicMT"/>
+          <w:b/>
+          <w:iCs/>
+          <w:sz w:val="18"/>
+          <w:szCs w:val="18"/>
+          <w:lang w:val="ro-RO" w:bidi="he-IL"/>
         </w:rPr>
         <w:t>?</w:t>
       </w:r>
     </w:p>
     <w:p>
       <w:pPr>
-        <w:rPr>
-          <w:rFonts w:ascii="Arial Black" w:hAnsi="Arial Black" w:cs="Arial-ItalicMT"/>
-          <w:iCs/>
-          <w:sz w:val="18"/>
-          <w:szCs w:val="18"/>
-          <w:lang w:bidi="he-IL"/>
-        </w:rPr>
-      </w:pPr>
-      <w:r>
-        <w:rPr>
-          <w:rFonts w:ascii="Arial Black" w:hAnsi="Arial Black" w:cs="Arial-ItalicMT"/>
-          <w:iCs/>
-          <w:sz w:val="18"/>
-          <w:szCs w:val="18"/>
-          <w:lang w:bidi="he-IL"/>
-        </w:rPr>
-        <w:t xml:space="preserve">1 – no challenge at all . 5 –very challenging </w:t>
-      </w:r>
+        <w:pStyle w:val="NoSpacing"/>
+        <w:rPr>
+          <w:i/>
+          <w:lang w:val="ro-RO" w:bidi="he-IL"/>
+        </w:rPr>
+      </w:pPr>
+      <w:r>
+        <w:rPr>
+          <w:i/>
+          <w:lang w:val="ro-RO" w:bidi="he-IL"/>
+        </w:rPr>
+        <w:t>1 –</w:t>
+      </w:r>
+      <w:r>
+        <w:rPr>
+          <w:i/>
+          <w:lang w:val="ro-RO" w:bidi="he-IL"/>
+        </w:rPr>
+        <w:t xml:space="preserve"> deloc, </w:t>
+      </w:r>
+      <w:r>
+        <w:rPr>
+          <w:i/>
+          <w:lang w:val="ro-RO" w:bidi="he-IL"/>
+        </w:rPr>
+        <w:t xml:space="preserve"> 5 –</w:t>
+      </w:r>
+      <w:r>
+        <w:rPr>
+          <w:i/>
+          <w:lang w:val="ro-RO" w:bidi="he-IL"/>
+        </w:rPr>
+        <w:t xml:space="preserve"> foarte challenging </w:t>
+      </w:r>
+    </w:p>
+    <w:p>
+      <w:pPr>
+        <w:pStyle w:val="NoSpacing"/>
+        <w:rPr>
+          <w:i/>
+          <w:lang w:val="ro-RO" w:bidi="he-IL"/>
+        </w:rPr>
+      </w:pPr>
     </w:p>
     <w:p>
       <w:pPr>
@@ -447,7 +719,7 @@
           <w:iCs/>
           <w:sz w:val="18"/>
           <w:szCs w:val="18"/>
-          <w:lang w:bidi="he-IL"/>
+          <w:lang w:val="ro-RO" w:bidi="he-IL"/>
         </w:rPr>
       </w:pPr>
       <w:r>
@@ -457,7 +729,7 @@
           <w:iCs/>
           <w:sz w:val="18"/>
           <w:szCs w:val="18"/>
-          <w:lang w:bidi="he-IL"/>
+          <w:lang w:val="ro-RO" w:bidi="he-IL"/>
         </w:rPr>
         <w:t>Obs:</w:t>
       </w:r>
@@ -487,7 +759,7 @@
                 <w:iCs/>
                 <w:sz w:val="18"/>
                 <w:szCs w:val="18"/>
-                <w:lang w:bidi="he-IL"/>
+                <w:lang w:val="ro-RO" w:bidi="he-IL"/>
               </w:rPr>
             </w:pPr>
           </w:p>
@@ -502,67 +774,7 @@
           <w:iCs/>
           <w:sz w:val="18"/>
           <w:szCs w:val="18"/>
-          <w:lang w:bidi="he-IL"/>
-        </w:rPr>
-      </w:pPr>
-    </w:p>
-    <w:p>
-      <w:pPr>
-        <w:rPr>
-          <w:rFonts w:ascii="Arial-ItalicMT" w:hAnsi="ArialMT" w:cs="Arial-ItalicMT"/>
-          <w:i/>
-          <w:iCs/>
-          <w:sz w:val="18"/>
-          <w:szCs w:val="18"/>
-          <w:lang w:bidi="he-IL"/>
-        </w:rPr>
-      </w:pPr>
-    </w:p>
-    <w:p>
-      <w:pPr>
-        <w:rPr>
-          <w:rFonts w:ascii="Arial-ItalicMT" w:hAnsi="ArialMT" w:cs="Arial-ItalicMT"/>
-          <w:i/>
-          <w:iCs/>
-          <w:sz w:val="18"/>
-          <w:szCs w:val="18"/>
-          <w:lang w:bidi="he-IL"/>
-        </w:rPr>
-      </w:pPr>
-    </w:p>
-    <w:p>
-      <w:pPr>
-        <w:rPr>
-          <w:rFonts w:ascii="Arial-ItalicMT" w:hAnsi="ArialMT" w:cs="Arial-ItalicMT"/>
-          <w:i/>
-          <w:iCs/>
-          <w:sz w:val="18"/>
-          <w:szCs w:val="18"/>
-          <w:lang w:bidi="he-IL"/>
-        </w:rPr>
-      </w:pPr>
-    </w:p>
-    <w:p>
-      <w:pPr>
-        <w:rPr>
-          <w:rFonts w:ascii="Arial-ItalicMT" w:hAnsi="ArialMT" w:cs="Arial-ItalicMT"/>
-          <w:i/>
-          <w:iCs/>
-          <w:sz w:val="18"/>
-          <w:szCs w:val="18"/>
-          <w:lang w:bidi="he-IL"/>
-        </w:rPr>
-      </w:pPr>
-    </w:p>
-    <w:p>
-      <w:pPr>
-        <w:rPr>
-          <w:rFonts w:ascii="Arial-ItalicMT" w:hAnsi="ArialMT" w:cs="Arial-ItalicMT"/>
-          <w:i/>
-          <w:iCs/>
-          <w:sz w:val="18"/>
-          <w:szCs w:val="18"/>
-          <w:lang w:bidi="he-IL"/>
+          <w:lang w:val="ro-RO" w:bidi="he-IL"/>
         </w:rPr>
       </w:pPr>
     </w:p>
@@ -579,59 +791,71 @@
           <w:iCs/>
           <w:sz w:val="18"/>
           <w:szCs w:val="18"/>
-          <w:lang w:bidi="he-IL"/>
-        </w:rPr>
-      </w:pPr>
-      <w:r>
-        <w:rPr>
-          <w:rFonts w:ascii="Arial Black" w:hAnsi="Arial Black" w:cs="Arial-ItalicMT"/>
-          <w:b/>
-          <w:iCs/>
-          <w:sz w:val="18"/>
-          <w:szCs w:val="18"/>
-          <w:lang w:bidi="he-IL"/>
-        </w:rPr>
-        <w:lastRenderedPageBreak/>
-        <w:t>Cum ai clasifica suportul oferit din partea mentorilor pe o scara de la 1 la 5?</w:t>
-      </w:r>
-    </w:p>
-    <w:p>
-      <w:pPr>
-        <w:pStyle w:val="ListParagraph"/>
-        <w:numPr>
-          <w:ilvl w:val="0"/>
-          <w:numId w:val="3"/>
-        </w:numPr>
-        <w:rPr>
-          <w:rFonts w:ascii="Arial Black" w:hAnsi="Arial Black" w:cs="Arial-ItalicMT"/>
-          <w:b/>
-          <w:iCs/>
-          <w:sz w:val="18"/>
-          <w:szCs w:val="18"/>
-          <w:lang w:bidi="he-IL"/>
-        </w:rPr>
-      </w:pPr>
-      <w:r>
-        <w:rPr>
-          <w:rFonts w:ascii="Arial Black" w:hAnsi="Arial Black" w:cs="Arial-ItalicMT"/>
-          <w:b/>
-          <w:iCs/>
-          <w:sz w:val="18"/>
-          <w:szCs w:val="18"/>
-          <w:lang w:bidi="he-IL"/>
-        </w:rPr>
-        <w:t xml:space="preserve">Nesatisfacator </w:t>
-      </w:r>
-      <w:r>
-        <w:rPr>
-          <w:rFonts w:ascii="Arial Black" w:hAnsi="Arial Black" w:cs="Arial-ItalicMT"/>
-          <w:b/>
-          <w:iCs/>
-          <w:sz w:val="18"/>
-          <w:szCs w:val="18"/>
-          <w:lang w:bidi="he-IL"/>
-        </w:rPr>
-        <w:t>5 – foarte bun</w:t>
+          <w:lang w:val="ro-RO" w:bidi="he-IL"/>
+        </w:rPr>
+      </w:pPr>
+      <w:r>
+        <w:rPr>
+          <w:rFonts w:ascii="Arial Black" w:hAnsi="Arial Black" w:cs="Arial-ItalicMT"/>
+          <w:b/>
+          <w:iCs/>
+          <w:sz w:val="18"/>
+          <w:szCs w:val="18"/>
+          <w:lang w:val="ro-RO" w:bidi="he-IL"/>
+        </w:rPr>
+        <w:t>Cum ai clasifica suportul oferit din partea mentorilor pe o scar</w:t>
+      </w:r>
+      <w:r>
+        <w:rPr>
+          <w:rFonts w:ascii="Arial Black" w:hAnsi="Arial Black" w:cs="Arial-ItalicMT"/>
+          <w:b/>
+          <w:iCs/>
+          <w:sz w:val="18"/>
+          <w:szCs w:val="18"/>
+          <w:lang w:val="ro-RO" w:bidi="he-IL"/>
+        </w:rPr>
+        <w:t>ă</w:t>
+      </w:r>
+      <w:r>
+        <w:rPr>
+          <w:rFonts w:ascii="Arial Black" w:hAnsi="Arial Black" w:cs="Arial-ItalicMT"/>
+          <w:b/>
+          <w:iCs/>
+          <w:sz w:val="18"/>
+          <w:szCs w:val="18"/>
+          <w:lang w:val="ro-RO" w:bidi="he-IL"/>
+        </w:rPr>
+        <w:t xml:space="preserve"> de la 1 la 5?</w:t>
+      </w:r>
+    </w:p>
+    <w:p>
+      <w:pPr>
+        <w:pStyle w:val="NoSpacing"/>
+        <w:rPr>
+          <w:i/>
+          <w:lang w:val="ro-RO" w:bidi="he-IL"/>
+        </w:rPr>
+      </w:pPr>
+      <w:r>
+        <w:rPr>
+          <w:i/>
+          <w:lang w:val="ro-RO" w:bidi="he-IL"/>
+        </w:rPr>
+        <w:t>1 – nesatisf</w:t>
+      </w:r>
+      <w:r>
+        <w:rPr>
+          <w:i/>
+          <w:lang w:val="ro-RO" w:bidi="he-IL"/>
+        </w:rPr>
+        <w:t>ăcă</w:t>
+      </w:r>
+      <w:r>
+        <w:rPr>
+          <w:i/>
+          <w:lang w:val="ro-RO" w:bidi="he-IL"/>
+        </w:rPr>
+        <w:t xml:space="preserve">tor,  5 – foarte folositor </w:t>
       </w:r>
     </w:p>
     <w:p>
@@ -642,17 +866,29 @@
           <w:iCs/>
           <w:sz w:val="18"/>
           <w:szCs w:val="18"/>
-          <w:lang w:bidi="he-IL"/>
-        </w:rPr>
-      </w:pPr>
-      <w:r>
+          <w:lang w:val="ro-RO" w:bidi="he-IL"/>
+        </w:rPr>
+      </w:pPr>
+    </w:p>
+    <w:p>
+      <w:pPr>
         <w:rPr>
           <w:rFonts w:ascii="Arial-ItalicMT" w:hAnsi="ArialMT" w:cs="Arial-ItalicMT"/>
           <w:i/>
           <w:iCs/>
           <w:sz w:val="18"/>
           <w:szCs w:val="18"/>
-          <w:lang w:bidi="he-IL"/>
+          <w:lang w:val="ro-RO" w:bidi="he-IL"/>
+        </w:rPr>
+      </w:pPr>
+      <w:r>
+        <w:rPr>
+          <w:rFonts w:ascii="Arial-ItalicMT" w:hAnsi="ArialMT" w:cs="Arial-ItalicMT"/>
+          <w:i/>
+          <w:iCs/>
+          <w:sz w:val="18"/>
+          <w:szCs w:val="18"/>
+          <w:lang w:val="ro-RO" w:bidi="he-IL"/>
         </w:rPr>
         <w:t>Obs:</w:t>
       </w:r>
@@ -682,7 +918,7 @@
                 <w:iCs/>
                 <w:sz w:val="18"/>
                 <w:szCs w:val="18"/>
-                <w:lang w:bidi="he-IL"/>
+                <w:lang w:val="ro-RO" w:bidi="he-IL"/>
               </w:rPr>
             </w:pPr>
           </w:p>
@@ -697,7 +933,7 @@
           <w:iCs/>
           <w:sz w:val="18"/>
           <w:szCs w:val="18"/>
-          <w:lang w:bidi="he-IL"/>
+          <w:lang w:val="ro-RO" w:bidi="he-IL"/>
         </w:rPr>
       </w:pPr>
     </w:p>
@@ -714,63 +950,176 @@
           <w:iCs/>
           <w:sz w:val="18"/>
           <w:szCs w:val="18"/>
-          <w:lang w:bidi="he-IL"/>
-        </w:rPr>
-      </w:pPr>
-      <w:r>
-        <w:rPr>
-          <w:rFonts w:ascii="Arial Black" w:hAnsi="Arial Black" w:cs="Arial-ItalicMT"/>
-          <w:b/>
-          <w:iCs/>
-          <w:sz w:val="18"/>
-          <w:szCs w:val="18"/>
-          <w:lang w:bidi="he-IL"/>
-        </w:rPr>
-        <w:t>Cat de clare au fost cerintele proiectului ?</w:t>
-      </w:r>
-    </w:p>
-    <w:p>
-      <w:pPr>
-        <w:pStyle w:val="ListParagraph"/>
-        <w:rPr>
-          <w:rFonts w:ascii="Arial Black" w:hAnsi="Arial Black" w:cs="Arial-ItalicMT"/>
-          <w:iCs/>
-          <w:sz w:val="18"/>
-          <w:szCs w:val="18"/>
-          <w:lang w:bidi="he-IL"/>
-        </w:rPr>
-      </w:pPr>
-      <w:r>
-        <w:rPr>
-          <w:rFonts w:ascii="Arial Black" w:hAnsi="Arial Black" w:cs="Arial-ItalicMT"/>
-          <w:iCs/>
-          <w:sz w:val="18"/>
-          <w:szCs w:val="18"/>
-          <w:lang w:bidi="he-IL"/>
-        </w:rPr>
-        <w:t xml:space="preserve">1 neclare . 2 partial neclare (50%) . 3 clare cu mici exceptii (80%) . 4 clare in mare (90%) . </w:t>
-      </w:r>
-    </w:p>
-    <w:p>
-      <w:pPr>
-        <w:pStyle w:val="ListParagraph"/>
-        <w:rPr>
-          <w:rFonts w:ascii="Arial Black" w:hAnsi="Arial Black" w:cs="Arial-ItalicMT"/>
-          <w:iCs/>
-          <w:sz w:val="18"/>
-          <w:szCs w:val="18"/>
-          <w:lang w:bidi="he-IL"/>
-        </w:rPr>
-      </w:pPr>
-      <w:r>
-        <w:rPr>
-          <w:rFonts w:ascii="Arial Black" w:hAnsi="Arial Black" w:cs="Arial-ItalicMT"/>
-          <w:iCs/>
-          <w:sz w:val="18"/>
-          <w:szCs w:val="18"/>
-          <w:lang w:bidi="he-IL"/>
-        </w:rPr>
-        <w:t>5 perfect clare (100%)</w:t>
+          <w:lang w:val="ro-RO" w:bidi="he-IL"/>
+        </w:rPr>
+      </w:pPr>
+      <w:r>
+        <w:rPr>
+          <w:rFonts w:ascii="Arial Black" w:hAnsi="Arial Black" w:cs="Arial-ItalicMT"/>
+          <w:b/>
+          <w:iCs/>
+          <w:sz w:val="18"/>
+          <w:szCs w:val="18"/>
+          <w:lang w:val="ro-RO" w:bidi="he-IL"/>
+        </w:rPr>
+        <w:t>C</w:t>
+      </w:r>
+      <w:r>
+        <w:rPr>
+          <w:rFonts w:ascii="Arial Black" w:hAnsi="Arial Black" w:cs="Arial-ItalicMT"/>
+          <w:b/>
+          <w:iCs/>
+          <w:sz w:val="18"/>
+          <w:szCs w:val="18"/>
+          <w:lang w:val="ro-RO" w:bidi="he-IL"/>
+        </w:rPr>
+        <w:t>â</w:t>
+      </w:r>
+      <w:r>
+        <w:rPr>
+          <w:rFonts w:ascii="Arial Black" w:hAnsi="Arial Black" w:cs="Arial-ItalicMT"/>
+          <w:b/>
+          <w:iCs/>
+          <w:sz w:val="18"/>
+          <w:szCs w:val="18"/>
+          <w:lang w:val="ro-RO" w:bidi="he-IL"/>
+        </w:rPr>
+        <w:t>t de clare au fost cerin</w:t>
+      </w:r>
+      <w:r>
+        <w:rPr>
+          <w:rFonts w:ascii="Arial Black" w:hAnsi="Arial Black" w:cs="Arial-ItalicMT"/>
+          <w:b/>
+          <w:iCs/>
+          <w:sz w:val="18"/>
+          <w:szCs w:val="18"/>
+          <w:lang w:val="ro-RO" w:bidi="he-IL"/>
+        </w:rPr>
+        <w:t>ț</w:t>
+      </w:r>
+      <w:r>
+        <w:rPr>
+          <w:rFonts w:ascii="Arial Black" w:hAnsi="Arial Black" w:cs="Arial-ItalicMT"/>
+          <w:b/>
+          <w:iCs/>
+          <w:sz w:val="18"/>
+          <w:szCs w:val="18"/>
+          <w:lang w:val="ro-RO" w:bidi="he-IL"/>
+        </w:rPr>
+        <w:t xml:space="preserve">ele </w:t>
+      </w:r>
+      <w:r>
+        <w:rPr>
+          <w:rFonts w:ascii="Arial Black" w:hAnsi="Arial Black" w:cs="Arial-ItalicMT"/>
+          <w:b/>
+          <w:iCs/>
+          <w:sz w:val="18"/>
+          <w:szCs w:val="18"/>
+          <w:lang w:val="ro-RO" w:bidi="he-IL"/>
+        </w:rPr>
+        <w:t>proiectului?</w:t>
+      </w:r>
+    </w:p>
+    <w:p>
+      <w:pPr>
+        <w:pStyle w:val="NoSpacing"/>
+        <w:rPr>
+          <w:i/>
+          <w:lang w:val="ro-RO" w:bidi="he-IL"/>
+        </w:rPr>
+      </w:pPr>
+      <w:r>
+        <w:rPr>
+          <w:i/>
+          <w:lang w:val="ro-RO" w:bidi="he-IL"/>
+        </w:rPr>
+        <w:t>1 (neclare), 2 (par</w:t>
+      </w:r>
+      <w:r>
+        <w:rPr>
+          <w:i/>
+          <w:lang w:val="ro-RO" w:bidi="he-IL"/>
+        </w:rPr>
+        <w:t>ț</w:t>
+      </w:r>
+      <w:r>
+        <w:rPr>
+          <w:i/>
+          <w:lang w:val="ro-RO" w:bidi="he-IL"/>
+        </w:rPr>
+        <w:t>ial neclare ~50%), 3 (clare cu mici excep</w:t>
+      </w:r>
+      <w:r>
+        <w:rPr>
+          <w:i/>
+          <w:lang w:val="ro-RO" w:bidi="he-IL"/>
+        </w:rPr>
+        <w:t>ț</w:t>
+      </w:r>
+      <w:r>
+        <w:rPr>
+          <w:i/>
+          <w:lang w:val="ro-RO" w:bidi="he-IL"/>
+        </w:rPr>
+        <w:t>ii ~80%), 4 (</w:t>
+      </w:r>
+      <w:r>
+        <w:rPr>
+          <w:i/>
+          <w:lang w:val="ro-RO" w:bidi="he-IL"/>
+        </w:rPr>
+        <w:t>î</w:t>
+      </w:r>
+      <w:r>
+        <w:rPr>
+          <w:i/>
+          <w:lang w:val="ro-RO" w:bidi="he-IL"/>
+        </w:rPr>
+        <w:t>n mare parte clare ~90%),</w:t>
+      </w:r>
+    </w:p>
+    <w:p>
+      <w:pPr>
+        <w:pStyle w:val="NoSpacing"/>
+        <w:rPr>
+          <w:i/>
+          <w:lang w:val="ro-RO" w:bidi="he-IL"/>
+        </w:rPr>
+      </w:pPr>
+      <w:r>
+        <w:rPr>
+          <w:i/>
+          <w:lang w:val="ro-RO" w:bidi="he-IL"/>
+        </w:rPr>
+        <w:t>5 (f</w:t>
+      </w:r>
+      <w:r>
+        <w:rPr>
+          <w:i/>
+          <w:lang w:val="ro-RO" w:bidi="he-IL"/>
+        </w:rPr>
+        <w:t>ără</w:t>
+      </w:r>
+      <w:r>
+        <w:rPr>
+          <w:i/>
+          <w:lang w:val="ro-RO" w:bidi="he-IL"/>
+        </w:rPr>
+        <w:t xml:space="preserve"> neclarit</w:t>
+      </w:r>
+      <w:r>
+        <w:rPr>
+          <w:i/>
+          <w:lang w:val="ro-RO" w:bidi="he-IL"/>
+        </w:rPr>
+        <w:t>ăț</w:t>
+      </w:r>
+      <w:r>
+        <w:rPr>
+          <w:i/>
+          <w:lang w:val="ro-RO" w:bidi="he-IL"/>
+        </w:rPr>
+        <w:t>i 100%)</w:t>
       </w:r>
     </w:p>
     <w:p>
@@ -781,17 +1130,29 @@
           <w:iCs/>
           <w:sz w:val="18"/>
           <w:szCs w:val="18"/>
-          <w:lang w:bidi="he-IL"/>
-        </w:rPr>
-      </w:pPr>
-      <w:r>
+          <w:lang w:val="ro-RO" w:bidi="he-IL"/>
+        </w:rPr>
+      </w:pPr>
+    </w:p>
+    <w:p>
+      <w:pPr>
         <w:rPr>
           <w:rFonts w:ascii="Arial-ItalicMT" w:hAnsi="ArialMT" w:cs="Arial-ItalicMT"/>
           <w:i/>
           <w:iCs/>
           <w:sz w:val="18"/>
           <w:szCs w:val="18"/>
-          <w:lang w:bidi="he-IL"/>
+          <w:lang w:val="ro-RO" w:bidi="he-IL"/>
+        </w:rPr>
+      </w:pPr>
+      <w:r>
+        <w:rPr>
+          <w:rFonts w:ascii="Arial-ItalicMT" w:hAnsi="ArialMT" w:cs="Arial-ItalicMT"/>
+          <w:i/>
+          <w:iCs/>
+          <w:sz w:val="18"/>
+          <w:szCs w:val="18"/>
+          <w:lang w:val="ro-RO" w:bidi="he-IL"/>
         </w:rPr>
         <w:t>Obs:</w:t>
       </w:r>
@@ -821,7 +1182,7 @@
                 <w:iCs/>
                 <w:sz w:val="18"/>
                 <w:szCs w:val="18"/>
-                <w:lang w:bidi="he-IL"/>
+                <w:lang w:val="ro-RO" w:bidi="he-IL"/>
               </w:rPr>
             </w:pPr>
           </w:p>
@@ -836,7 +1197,7 @@
           <w:iCs/>
           <w:sz w:val="18"/>
           <w:szCs w:val="18"/>
-          <w:lang w:bidi="he-IL"/>
+          <w:lang w:val="ro-RO" w:bidi="he-IL"/>
         </w:rPr>
       </w:pPr>
     </w:p>
@@ -853,48 +1214,235 @@
           <w:iCs/>
           <w:sz w:val="18"/>
           <w:szCs w:val="18"/>
-          <w:lang w:bidi="he-IL"/>
-        </w:rPr>
-      </w:pPr>
-      <w:r>
-        <w:rPr>
-          <w:rFonts w:ascii="Arial Black" w:hAnsi="Arial Black" w:cs="Arial-ItalicMT"/>
-          <w:b/>
-          <w:iCs/>
-          <w:sz w:val="18"/>
-          <w:szCs w:val="18"/>
-          <w:lang w:bidi="he-IL"/>
-        </w:rPr>
-        <w:t>Cat de buna consideri ca a fost organizarea overall a proiectului ?</w:t>
-      </w:r>
-    </w:p>
-    <w:p>
-      <w:pPr>
-        <w:pStyle w:val="ListParagraph"/>
-        <w:numPr>
-          <w:ilvl w:val="0"/>
-          <w:numId w:val="6"/>
-        </w:numPr>
-        <w:rPr>
-          <w:rFonts w:ascii="Arial Black" w:hAnsi="Arial Black" w:cs="Arial-ItalicMT"/>
-          <w:b/>
-          <w:iCs/>
-          <w:sz w:val="18"/>
-          <w:szCs w:val="18"/>
-          <w:lang w:bidi="he-IL"/>
-        </w:rPr>
-      </w:pPr>
-      <w:r>
-        <w:rPr>
-          <w:rFonts w:ascii="Arial Black" w:hAnsi="Arial Black" w:cs="Arial-ItalicMT"/>
-          <w:b/>
-          <w:iCs/>
-          <w:sz w:val="18"/>
-          <w:szCs w:val="18"/>
-          <w:lang w:bidi="he-IL"/>
-        </w:rPr>
-        <w:t>Not ok at any point, 2- partly ok but can be improved , 3- neutral , 4 – ok , 5 – very good</w:t>
-      </w:r>
+          <w:lang w:val="ro-RO" w:bidi="he-IL"/>
+        </w:rPr>
+      </w:pPr>
+      <w:r>
+        <w:rPr>
+          <w:rFonts w:ascii="Arial Black" w:hAnsi="Arial Black" w:cs="Arial-ItalicMT"/>
+          <w:b/>
+          <w:iCs/>
+          <w:sz w:val="18"/>
+          <w:szCs w:val="18"/>
+          <w:lang w:val="ro-RO" w:bidi="he-IL"/>
+        </w:rPr>
+        <w:t>C</w:t>
+      </w:r>
+      <w:r>
+        <w:rPr>
+          <w:rFonts w:ascii="Arial Black" w:hAnsi="Arial Black" w:cs="Arial-ItalicMT"/>
+          <w:b/>
+          <w:iCs/>
+          <w:sz w:val="18"/>
+          <w:szCs w:val="18"/>
+          <w:lang w:val="ro-RO" w:bidi="he-IL"/>
+        </w:rPr>
+        <w:t>â</w:t>
+      </w:r>
+      <w:r>
+        <w:rPr>
+          <w:rFonts w:ascii="Arial Black" w:hAnsi="Arial Black" w:cs="Arial-ItalicMT"/>
+          <w:b/>
+          <w:iCs/>
+          <w:sz w:val="18"/>
+          <w:szCs w:val="18"/>
+          <w:lang w:val="ro-RO" w:bidi="he-IL"/>
+        </w:rPr>
+        <w:t>t de bun</w:t>
+      </w:r>
+      <w:r>
+        <w:rPr>
+          <w:rFonts w:ascii="Arial Black" w:hAnsi="Arial Black" w:cs="Arial-ItalicMT"/>
+          <w:b/>
+          <w:iCs/>
+          <w:sz w:val="18"/>
+          <w:szCs w:val="18"/>
+          <w:lang w:val="ro-RO" w:bidi="he-IL"/>
+        </w:rPr>
+        <w:t>ă</w:t>
+      </w:r>
+      <w:r>
+        <w:rPr>
+          <w:rFonts w:ascii="Arial Black" w:hAnsi="Arial Black" w:cs="Arial-ItalicMT"/>
+          <w:b/>
+          <w:iCs/>
+          <w:sz w:val="18"/>
+          <w:szCs w:val="18"/>
+          <w:lang w:val="ro-RO" w:bidi="he-IL"/>
+        </w:rPr>
+        <w:t xml:space="preserve"> consideri c</w:t>
+      </w:r>
+      <w:r>
+        <w:rPr>
+          <w:rFonts w:ascii="Arial Black" w:hAnsi="Arial Black" w:cs="Arial-ItalicMT"/>
+          <w:b/>
+          <w:iCs/>
+          <w:sz w:val="18"/>
+          <w:szCs w:val="18"/>
+          <w:lang w:val="ro-RO" w:bidi="he-IL"/>
+        </w:rPr>
+        <w:t>ă</w:t>
+      </w:r>
+      <w:r>
+        <w:rPr>
+          <w:rFonts w:ascii="Arial Black" w:hAnsi="Arial Black" w:cs="Arial-ItalicMT"/>
+          <w:b/>
+          <w:iCs/>
+          <w:sz w:val="18"/>
+          <w:szCs w:val="18"/>
+          <w:lang w:val="ro-RO" w:bidi="he-IL"/>
+        </w:rPr>
+        <w:t xml:space="preserve"> a fost organizarea overall a </w:t>
+      </w:r>
+      <w:r>
+        <w:rPr>
+          <w:rFonts w:ascii="Arial Black" w:hAnsi="Arial Black" w:cs="Arial-ItalicMT"/>
+          <w:b/>
+          <w:iCs/>
+          <w:sz w:val="18"/>
+          <w:szCs w:val="18"/>
+          <w:lang w:val="ro-RO" w:bidi="he-IL"/>
+        </w:rPr>
+        <w:t>proiectului?</w:t>
+      </w:r>
+    </w:p>
+    <w:p>
+      <w:pPr>
+        <w:pStyle w:val="NoSpacing"/>
+        <w:rPr>
+          <w:i/>
+          <w:lang w:val="ro-RO" w:bidi="he-IL"/>
+        </w:rPr>
+      </w:pPr>
+      <w:r>
+        <w:rPr>
+          <w:i/>
+          <w:lang w:val="ro-RO" w:bidi="he-IL"/>
+        </w:rPr>
+        <w:t xml:space="preserve">1- </w:t>
+      </w:r>
+      <w:r>
+        <w:rPr>
+          <w:i/>
+          <w:lang w:val="ro-RO" w:bidi="he-IL"/>
+        </w:rPr>
+        <w:t>p</w:t>
+      </w:r>
+      <w:r>
+        <w:rPr>
+          <w:i/>
+          <w:lang w:val="ro-RO" w:bidi="he-IL"/>
+        </w:rPr>
+        <w:t>rost organizat</w:t>
+      </w:r>
+      <w:r>
+        <w:rPr>
+          <w:i/>
+          <w:lang w:val="ro-RO" w:bidi="he-IL"/>
+        </w:rPr>
+        <w:t>ă</w:t>
+      </w:r>
+      <w:r>
+        <w:rPr>
+          <w:i/>
+          <w:lang w:val="ro-RO" w:bidi="he-IL"/>
+        </w:rPr>
+        <w:t xml:space="preserve">, 2- </w:t>
+      </w:r>
+      <w:r>
+        <w:rPr>
+          <w:i/>
+          <w:lang w:val="ro-RO" w:bidi="he-IL"/>
+        </w:rPr>
+        <w:t>î</w:t>
+      </w:r>
+      <w:r>
+        <w:rPr>
+          <w:i/>
+          <w:lang w:val="ro-RO" w:bidi="he-IL"/>
+        </w:rPr>
+        <w:t xml:space="preserve">n mare parte ok, dar se mai pot aduce </w:t>
+      </w:r>
+      <w:r>
+        <w:rPr>
+          <w:i/>
+          <w:lang w:val="ro-RO" w:bidi="he-IL"/>
+        </w:rPr>
+        <w:t>îmbunătăț</w:t>
+      </w:r>
+      <w:r>
+        <w:rPr>
+          <w:i/>
+          <w:lang w:val="ro-RO" w:bidi="he-IL"/>
+        </w:rPr>
+        <w:t>iri, 3- neutru</w:t>
+      </w:r>
+      <w:r>
+        <w:rPr>
+          <w:i/>
+          <w:lang w:val="ro-RO" w:bidi="he-IL"/>
+        </w:rPr>
+        <w:t xml:space="preserve">, 4 – </w:t>
+      </w:r>
+      <w:r>
+        <w:rPr>
+          <w:i/>
+          <w:lang w:val="ro-RO" w:bidi="he-IL"/>
+        </w:rPr>
+        <w:t>bun</w:t>
+      </w:r>
+      <w:r>
+        <w:rPr>
+          <w:i/>
+          <w:lang w:val="ro-RO" w:bidi="he-IL"/>
+        </w:rPr>
+        <w:t>ă</w:t>
+      </w:r>
+      <w:r>
+        <w:rPr>
+          <w:i/>
+          <w:lang w:val="ro-RO" w:bidi="he-IL"/>
+        </w:rPr>
+        <w:t>,</w:t>
+      </w:r>
+    </w:p>
+    <w:p>
+      <w:pPr>
+        <w:pStyle w:val="NoSpacing"/>
+        <w:rPr>
+          <w:i/>
+          <w:lang w:val="ro-RO" w:bidi="he-IL"/>
+        </w:rPr>
+      </w:pPr>
+      <w:r>
+        <w:rPr>
+          <w:i/>
+          <w:lang w:val="ro-RO" w:bidi="he-IL"/>
+        </w:rPr>
+        <w:t xml:space="preserve">5 – </w:t>
+      </w:r>
+      <w:r>
+        <w:rPr>
+          <w:i/>
+          <w:lang w:val="ro-RO" w:bidi="he-IL"/>
+        </w:rPr>
+        <w:t>foarte bun</w:t>
+      </w:r>
+      <w:r>
+        <w:rPr>
+          <w:i/>
+          <w:lang w:val="ro-RO" w:bidi="he-IL"/>
+        </w:rPr>
+        <w:t>ă</w:t>
+      </w:r>
+    </w:p>
+    <w:p>
+      <w:pPr>
+        <w:pStyle w:val="NoSpacing"/>
+        <w:rPr>
+          <w:lang w:val="ro-RO" w:bidi="he-IL"/>
+        </w:rPr>
+      </w:pPr>
     </w:p>
     <w:p>
       <w:pPr>
@@ -904,7 +1452,7 @@
           <w:iCs/>
           <w:sz w:val="18"/>
           <w:szCs w:val="18"/>
-          <w:lang w:bidi="he-IL"/>
+          <w:lang w:val="ro-RO" w:bidi="he-IL"/>
         </w:rPr>
       </w:pPr>
       <w:r>
@@ -914,7 +1462,7 @@
           <w:iCs/>
           <w:sz w:val="18"/>
           <w:szCs w:val="18"/>
-          <w:lang w:bidi="he-IL"/>
+          <w:lang w:val="ro-RO" w:bidi="he-IL"/>
         </w:rPr>
         <w:t>Obs:</w:t>
       </w:r>
@@ -944,7 +1492,7 @@
                 <w:iCs/>
                 <w:sz w:val="18"/>
                 <w:szCs w:val="18"/>
-                <w:lang w:bidi="he-IL"/>
+                <w:lang w:val="ro-RO" w:bidi="he-IL"/>
               </w:rPr>
             </w:pPr>
           </w:p>
@@ -959,7 +1507,7 @@
           <w:iCs/>
           <w:sz w:val="18"/>
           <w:szCs w:val="18"/>
-          <w:lang w:bidi="he-IL"/>
+          <w:lang w:val="ro-RO" w:bidi="he-IL"/>
         </w:rPr>
       </w:pPr>
     </w:p>
@@ -976,47 +1524,158 @@
           <w:iCs/>
           <w:sz w:val="18"/>
           <w:szCs w:val="18"/>
-          <w:lang w:bidi="he-IL"/>
-        </w:rPr>
-      </w:pPr>
-      <w:r>
-        <w:rPr>
-          <w:rFonts w:ascii="Arial Black" w:hAnsi="Arial Black" w:cs="Arial-ItalicMT"/>
-          <w:b/>
-          <w:iCs/>
-          <w:sz w:val="18"/>
-          <w:szCs w:val="18"/>
-          <w:lang w:bidi="he-IL"/>
-        </w:rPr>
-        <w:t>Va rog sa dati o nota de la 1 la 5 legata de calitatea environment-ului / setup-ul de la birou.</w:t>
-      </w:r>
-    </w:p>
-    <w:p>
-      <w:pPr>
-        <w:pStyle w:val="ListParagraph"/>
-        <w:numPr>
-          <w:ilvl w:val="0"/>
-          <w:numId w:val="8"/>
-        </w:numPr>
-        <w:rPr>
-          <w:rFonts w:ascii="Arial Black" w:hAnsi="Arial Black" w:cs="Arial-ItalicMT"/>
-          <w:b/>
-          <w:iCs/>
-          <w:sz w:val="18"/>
-          <w:szCs w:val="18"/>
-          <w:lang w:bidi="he-IL"/>
-        </w:rPr>
-      </w:pPr>
-      <w:r>
-        <w:rPr>
-          <w:rFonts w:ascii="Arial Black" w:hAnsi="Arial Black" w:cs="Arial-ItalicMT"/>
-          <w:b/>
-          <w:iCs/>
-          <w:sz w:val="18"/>
-          <w:szCs w:val="18"/>
-          <w:lang w:bidi="he-IL"/>
-        </w:rPr>
-        <w:t>Not ok at any point, 2- partly ok but can be improved , 3- neutral , 4 – ok , 5 – very good</w:t>
+          <w:lang w:val="ro-RO" w:bidi="he-IL"/>
+        </w:rPr>
+      </w:pPr>
+      <w:r>
+        <w:rPr>
+          <w:rFonts w:ascii="Arial Black" w:hAnsi="Arial Black" w:cs="Arial-ItalicMT"/>
+          <w:b/>
+          <w:iCs/>
+          <w:sz w:val="18"/>
+          <w:szCs w:val="18"/>
+          <w:lang w:val="ro-RO" w:bidi="he-IL"/>
+        </w:rPr>
+        <w:t>V</w:t>
+      </w:r>
+      <w:r>
+        <w:rPr>
+          <w:rFonts w:ascii="Arial Black" w:hAnsi="Arial Black" w:cs="Arial-ItalicMT"/>
+          <w:b/>
+          <w:iCs/>
+          <w:sz w:val="18"/>
+          <w:szCs w:val="18"/>
+          <w:lang w:val="ro-RO" w:bidi="he-IL"/>
+        </w:rPr>
+        <w:t>ă ru</w:t>
+      </w:r>
+      <w:r>
+        <w:rPr>
+          <w:rFonts w:ascii="Arial Black" w:hAnsi="Arial Black" w:cs="Arial-ItalicMT"/>
+          <w:b/>
+          <w:iCs/>
+          <w:sz w:val="18"/>
+          <w:szCs w:val="18"/>
+          <w:lang w:val="ro-RO" w:bidi="he-IL"/>
+        </w:rPr>
+        <w:t>g</w:t>
+      </w:r>
+      <w:r>
+        <w:rPr>
+          <w:rFonts w:ascii="Arial Black" w:hAnsi="Arial Black" w:cs="Arial-ItalicMT"/>
+          <w:b/>
+          <w:iCs/>
+          <w:sz w:val="18"/>
+          <w:szCs w:val="18"/>
+          <w:lang w:val="ro-RO" w:bidi="he-IL"/>
+        </w:rPr>
+        <w:t>ăm să dați o nota de la 1 la 5 legată</w:t>
+      </w:r>
+      <w:r>
+        <w:rPr>
+          <w:rFonts w:ascii="Arial Black" w:hAnsi="Arial Black" w:cs="Arial-ItalicMT"/>
+          <w:b/>
+          <w:iCs/>
+          <w:sz w:val="18"/>
+          <w:szCs w:val="18"/>
+          <w:lang w:val="ro-RO" w:bidi="he-IL"/>
+        </w:rPr>
+        <w:t xml:space="preserve"> de calitatea environment-ului / setup-ul de la birou.</w:t>
+      </w:r>
+    </w:p>
+    <w:p>
+      <w:pPr>
+        <w:pStyle w:val="NoSpacing"/>
+        <w:rPr>
+          <w:i/>
+          <w:lang w:val="ro-RO" w:bidi="he-IL"/>
+        </w:rPr>
+      </w:pPr>
+      <w:r>
+        <w:rPr>
+          <w:i/>
+          <w:lang w:val="ro-RO" w:bidi="he-IL"/>
+        </w:rPr>
+        <w:t xml:space="preserve">1- </w:t>
+      </w:r>
+      <w:r>
+        <w:rPr>
+          <w:i/>
+          <w:lang w:val="ro-RO" w:bidi="he-IL"/>
+        </w:rPr>
+        <w:t>condiții proaste</w:t>
+      </w:r>
+      <w:r>
+        <w:rPr>
+          <w:i/>
+          <w:lang w:val="ro-RO" w:bidi="he-IL"/>
+        </w:rPr>
+        <w:t xml:space="preserve">, 2- </w:t>
+      </w:r>
+      <w:r>
+        <w:rPr>
+          <w:i/>
+          <w:lang w:val="ro-RO" w:bidi="he-IL"/>
+        </w:rPr>
+        <w:t>î</w:t>
+      </w:r>
+      <w:r>
+        <w:rPr>
+          <w:i/>
+          <w:lang w:val="ro-RO" w:bidi="he-IL"/>
+        </w:rPr>
+        <w:t xml:space="preserve">n mare parte ok, dar se mai pot aduce </w:t>
+      </w:r>
+      <w:r>
+        <w:rPr>
+          <w:i/>
+          <w:lang w:val="ro-RO" w:bidi="he-IL"/>
+        </w:rPr>
+        <w:t>îmbunătăț</w:t>
+      </w:r>
+      <w:r>
+        <w:rPr>
+          <w:i/>
+          <w:lang w:val="ro-RO" w:bidi="he-IL"/>
+        </w:rPr>
+        <w:t>iri, 3- neutru, 4 – bun</w:t>
+      </w:r>
+      <w:r>
+        <w:rPr>
+          <w:i/>
+          <w:lang w:val="ro-RO" w:bidi="he-IL"/>
+        </w:rPr>
+        <w:t>ă</w:t>
+      </w:r>
+      <w:r>
+        <w:rPr>
+          <w:i/>
+          <w:lang w:val="ro-RO" w:bidi="he-IL"/>
+        </w:rPr>
+        <w:t>,</w:t>
+      </w:r>
+    </w:p>
+    <w:p>
+      <w:pPr>
+        <w:pStyle w:val="NoSpacing"/>
+        <w:rPr>
+          <w:i/>
+          <w:lang w:val="ro-RO" w:bidi="he-IL"/>
+        </w:rPr>
+      </w:pPr>
+      <w:r>
+        <w:rPr>
+          <w:i/>
+          <w:lang w:val="ro-RO" w:bidi="he-IL"/>
+        </w:rPr>
+        <w:t>5 – foarte bun</w:t>
+      </w:r>
+      <w:r>
+        <w:rPr>
+          <w:i/>
+          <w:lang w:val="ro-RO" w:bidi="he-IL"/>
+        </w:rPr>
+        <w:t>ă</w:t>
       </w:r>
     </w:p>
     <w:p>
@@ -1027,17 +1686,29 @@
           <w:iCs/>
           <w:sz w:val="18"/>
           <w:szCs w:val="18"/>
-          <w:lang w:bidi="he-IL"/>
-        </w:rPr>
-      </w:pPr>
-      <w:r>
+          <w:lang w:val="ro-RO" w:bidi="he-IL"/>
+        </w:rPr>
+      </w:pPr>
+    </w:p>
+    <w:p>
+      <w:pPr>
         <w:rPr>
           <w:rFonts w:ascii="Arial-ItalicMT" w:hAnsi="ArialMT" w:cs="Arial-ItalicMT"/>
           <w:i/>
           <w:iCs/>
           <w:sz w:val="18"/>
           <w:szCs w:val="18"/>
-          <w:lang w:bidi="he-IL"/>
+          <w:lang w:val="ro-RO" w:bidi="he-IL"/>
+        </w:rPr>
+      </w:pPr>
+      <w:r>
+        <w:rPr>
+          <w:rFonts w:ascii="Arial-ItalicMT" w:hAnsi="ArialMT" w:cs="Arial-ItalicMT"/>
+          <w:i/>
+          <w:iCs/>
+          <w:sz w:val="18"/>
+          <w:szCs w:val="18"/>
+          <w:lang w:val="ro-RO" w:bidi="he-IL"/>
         </w:rPr>
         <w:t>Obs:</w:t>
       </w:r>
@@ -1067,7 +1738,7 @@
                 <w:iCs/>
                 <w:sz w:val="18"/>
                 <w:szCs w:val="18"/>
-                <w:lang w:bidi="he-IL"/>
+                <w:lang w:val="ro-RO" w:bidi="he-IL"/>
               </w:rPr>
             </w:pPr>
           </w:p>
@@ -1082,7 +1753,7 @@
           <w:iCs/>
           <w:sz w:val="18"/>
           <w:szCs w:val="18"/>
-          <w:lang w:bidi="he-IL"/>
+          <w:lang w:val="ro-RO" w:bidi="he-IL"/>
         </w:rPr>
       </w:pPr>
     </w:p>
@@ -1094,7 +1765,7 @@
           <w:iCs/>
           <w:sz w:val="18"/>
           <w:szCs w:val="18"/>
-          <w:lang w:bidi="he-IL"/>
+          <w:lang w:val="ro-RO" w:bidi="he-IL"/>
         </w:rPr>
       </w:pPr>
     </w:p>
@@ -1106,7 +1777,7 @@
           <w:iCs/>
           <w:sz w:val="18"/>
           <w:szCs w:val="18"/>
-          <w:lang w:bidi="he-IL"/>
+          <w:lang w:val="ro-RO" w:bidi="he-IL"/>
         </w:rPr>
       </w:pPr>
     </w:p>
@@ -1118,7 +1789,7 @@
           <w:iCs/>
           <w:sz w:val="18"/>
           <w:szCs w:val="18"/>
-          <w:lang w:bidi="he-IL"/>
+          <w:lang w:val="ro-RO" w:bidi="he-IL"/>
         </w:rPr>
       </w:pPr>
     </w:p>
@@ -1130,7 +1801,7 @@
           <w:iCs/>
           <w:sz w:val="18"/>
           <w:szCs w:val="18"/>
-          <w:lang w:bidi="he-IL"/>
+          <w:lang w:val="ro-RO" w:bidi="he-IL"/>
         </w:rPr>
       </w:pPr>
     </w:p>
@@ -1147,47 +1818,177 @@
           <w:iCs/>
           <w:sz w:val="18"/>
           <w:szCs w:val="18"/>
-          <w:lang w:bidi="he-IL"/>
-        </w:rPr>
-      </w:pPr>
-      <w:bookmarkStart w:id="0" w:name="_GoBack"/>
-      <w:bookmarkEnd w:id="0"/>
-      <w:r>
-        <w:rPr>
-          <w:rFonts w:ascii="Arial Black" w:hAnsi="Arial Black" w:cs="Arial-ItalicMT"/>
-          <w:b/>
-          <w:iCs/>
-          <w:sz w:val="18"/>
-          <w:szCs w:val="18"/>
-          <w:lang w:bidi="he-IL"/>
-        </w:rPr>
-        <w:t>In proportie de cat (de la 1 la 5) v-au fost atinse asteptarile?</w:t>
-      </w:r>
-    </w:p>
-    <w:p>
-      <w:pPr>
-        <w:pStyle w:val="ListParagraph"/>
-        <w:ind w:left="1080"/>
-        <w:rPr>
-          <w:rFonts w:ascii="Arial Black" w:hAnsi="Arial Black" w:cs="Arial-ItalicMT"/>
-          <w:b/>
-          <w:iCs/>
-          <w:sz w:val="18"/>
-          <w:szCs w:val="18"/>
-          <w:lang w:bidi="he-IL"/>
-        </w:rPr>
-      </w:pPr>
-      <w:r>
-        <w:rPr>
-          <w:rFonts w:ascii="Arial Black" w:hAnsi="Arial Black" w:cs="Arial-ItalicMT"/>
-          <w:b/>
-          <w:iCs/>
-          <w:sz w:val="18"/>
-          <w:szCs w:val="18"/>
-          <w:lang w:bidi="he-IL"/>
-        </w:rPr>
-        <w:t xml:space="preserve">1-0% 2- 25% 3- 50% 4-75% 5 -100% </w:t>
-      </w:r>
+          <w:lang w:val="ro-RO" w:bidi="he-IL"/>
+        </w:rPr>
+      </w:pPr>
+      <w:r>
+        <w:rPr>
+          <w:rFonts w:ascii="Arial Black" w:hAnsi="Arial Black" w:cs="Arial-ItalicMT"/>
+          <w:b/>
+          <w:iCs/>
+          <w:sz w:val="18"/>
+          <w:szCs w:val="18"/>
+          <w:lang w:val="ro-RO" w:bidi="he-IL"/>
+        </w:rPr>
+        <w:t>În proporț</w:t>
+      </w:r>
+      <w:r>
+        <w:rPr>
+          <w:rFonts w:ascii="Arial Black" w:hAnsi="Arial Black" w:cs="Arial-ItalicMT"/>
+          <w:b/>
+          <w:iCs/>
+          <w:sz w:val="18"/>
+          <w:szCs w:val="18"/>
+          <w:lang w:val="ro-RO" w:bidi="he-IL"/>
+        </w:rPr>
+        <w:t>ie</w:t>
+      </w:r>
+      <w:r>
+        <w:rPr>
+          <w:rFonts w:ascii="Arial Black" w:hAnsi="Arial Black" w:cs="Arial-ItalicMT"/>
+          <w:b/>
+          <w:iCs/>
+          <w:sz w:val="18"/>
+          <w:szCs w:val="18"/>
+          <w:lang w:val="ro-RO" w:bidi="he-IL"/>
+        </w:rPr>
+        <w:t>, pe o scară de la 1 la 5,</w:t>
+      </w:r>
+      <w:r>
+        <w:rPr>
+          <w:rFonts w:ascii="Arial Black" w:hAnsi="Arial Black" w:cs="Arial-ItalicMT"/>
+          <w:b/>
+          <w:iCs/>
+          <w:sz w:val="18"/>
+          <w:szCs w:val="18"/>
+          <w:lang w:val="ro-RO" w:bidi="he-IL"/>
+        </w:rPr>
+        <w:t xml:space="preserve"> v-au fost atinse a</w:t>
+      </w:r>
+      <w:r>
+        <w:rPr>
+          <w:rFonts w:ascii="Arial Black" w:hAnsi="Arial Black" w:cs="Arial-ItalicMT"/>
+          <w:b/>
+          <w:iCs/>
+          <w:sz w:val="18"/>
+          <w:szCs w:val="18"/>
+          <w:lang w:val="ro-RO" w:bidi="he-IL"/>
+        </w:rPr>
+        <w:t>șteptă</w:t>
+      </w:r>
+      <w:r>
+        <w:rPr>
+          <w:rFonts w:ascii="Arial Black" w:hAnsi="Arial Black" w:cs="Arial-ItalicMT"/>
+          <w:b/>
+          <w:iCs/>
+          <w:sz w:val="18"/>
+          <w:szCs w:val="18"/>
+          <w:lang w:val="ro-RO" w:bidi="he-IL"/>
+        </w:rPr>
+        <w:t>rile?</w:t>
+      </w:r>
+    </w:p>
+    <w:p>
+      <w:pPr>
+        <w:pStyle w:val="NoSpacing"/>
+        <w:rPr>
+          <w:i/>
+          <w:lang w:val="ro-RO" w:bidi="he-IL"/>
+        </w:rPr>
+      </w:pPr>
+      <w:r>
+        <w:rPr>
+          <w:i/>
+          <w:lang w:val="ro-RO" w:bidi="he-IL"/>
+        </w:rPr>
+        <w:t>1=</w:t>
+      </w:r>
+      <w:r>
+        <w:rPr>
+          <w:i/>
+          <w:lang w:val="ro-RO" w:bidi="he-IL"/>
+        </w:rPr>
+        <w:t>0%</w:t>
+      </w:r>
+      <w:r>
+        <w:rPr>
+          <w:i/>
+          <w:lang w:val="ro-RO" w:bidi="he-IL"/>
+        </w:rPr>
+        <w:t>,  2=</w:t>
+      </w:r>
+      <w:r>
+        <w:rPr>
+          <w:i/>
+          <w:lang w:val="ro-RO" w:bidi="he-IL"/>
+        </w:rPr>
+        <w:t>25%</w:t>
+      </w:r>
+      <w:r>
+        <w:rPr>
+          <w:i/>
+          <w:lang w:val="ro-RO" w:bidi="he-IL"/>
+        </w:rPr>
+        <w:t>, 3=</w:t>
+      </w:r>
+      <w:r>
+        <w:rPr>
+          <w:i/>
+          <w:lang w:val="ro-RO" w:bidi="he-IL"/>
+        </w:rPr>
+        <w:t>50%</w:t>
+      </w:r>
+      <w:r>
+        <w:rPr>
+          <w:i/>
+          <w:lang w:val="ro-RO" w:bidi="he-IL"/>
+        </w:rPr>
+        <w:t>, 4=</w:t>
+      </w:r>
+      <w:r>
+        <w:rPr>
+          <w:i/>
+          <w:lang w:val="ro-RO" w:bidi="he-IL"/>
+        </w:rPr>
+        <w:t>75%</w:t>
+      </w:r>
+      <w:r>
+        <w:rPr>
+          <w:i/>
+          <w:lang w:val="ro-RO" w:bidi="he-IL"/>
+        </w:rPr>
+        <w:t>,</w:t>
+      </w:r>
+      <w:r>
+        <w:rPr>
+          <w:i/>
+          <w:lang w:val="ro-RO" w:bidi="he-IL"/>
+        </w:rPr>
+        <w:t xml:space="preserve"> 5</w:t>
+      </w:r>
+      <w:r>
+        <w:rPr>
+          <w:i/>
+          <w:lang w:val="ro-RO" w:bidi="he-IL"/>
+        </w:rPr>
+        <w:t>=</w:t>
+      </w:r>
+      <w:r>
+        <w:rPr>
+          <w:i/>
+          <w:lang w:val="ro-RO" w:bidi="he-IL"/>
+        </w:rPr>
+        <w:t xml:space="preserve">100% </w:t>
+      </w:r>
+    </w:p>
+    <w:p>
+      <w:pPr>
+        <w:pStyle w:val="NoSpacing"/>
+        <w:rPr>
+          <w:i/>
+          <w:lang w:val="ro-RO" w:bidi="he-IL"/>
+        </w:rPr>
+      </w:pPr>
     </w:p>
     <w:p>
       <w:pPr>
@@ -1197,7 +1998,7 @@
           <w:iCs/>
           <w:sz w:val="18"/>
           <w:szCs w:val="18"/>
-          <w:lang w:bidi="he-IL"/>
+          <w:lang w:val="ro-RO" w:bidi="he-IL"/>
         </w:rPr>
       </w:pPr>
       <w:r>
@@ -1207,7 +2008,7 @@
           <w:iCs/>
           <w:sz w:val="18"/>
           <w:szCs w:val="18"/>
-          <w:lang w:bidi="he-IL"/>
+          <w:lang w:val="ro-RO" w:bidi="he-IL"/>
         </w:rPr>
         <w:t>Obs:</w:t>
       </w:r>
@@ -1237,7 +2038,7 @@
                 <w:iCs/>
                 <w:sz w:val="18"/>
                 <w:szCs w:val="18"/>
-                <w:lang w:bidi="he-IL"/>
+                <w:lang w:val="ro-RO" w:bidi="he-IL"/>
               </w:rPr>
             </w:pPr>
           </w:p>
@@ -1252,7 +2053,7 @@
           <w:iCs/>
           <w:sz w:val="18"/>
           <w:szCs w:val="18"/>
-          <w:lang w:bidi="he-IL"/>
+          <w:lang w:val="ro-RO" w:bidi="he-IL"/>
         </w:rPr>
       </w:pPr>
     </w:p>
@@ -1269,17 +2070,17 @@
           <w:iCs/>
           <w:sz w:val="18"/>
           <w:szCs w:val="18"/>
-          <w:lang w:bidi="he-IL"/>
-        </w:rPr>
-      </w:pPr>
-      <w:r>
-        <w:rPr>
-          <w:rFonts w:ascii="Arial Black" w:hAnsi="Arial Black" w:cs="Arial-ItalicMT"/>
-          <w:b/>
-          <w:iCs/>
-          <w:sz w:val="18"/>
-          <w:szCs w:val="18"/>
-          <w:lang w:bidi="he-IL"/>
+          <w:lang w:val="ro-RO" w:bidi="he-IL"/>
+        </w:rPr>
+      </w:pPr>
+      <w:r>
+        <w:rPr>
+          <w:rFonts w:ascii="Arial Black" w:hAnsi="Arial Black" w:cs="Arial-ItalicMT"/>
+          <w:b/>
+          <w:iCs/>
+          <w:sz w:val="18"/>
+          <w:szCs w:val="18"/>
+          <w:lang w:val="ro-RO" w:bidi="he-IL"/>
         </w:rPr>
         <w:t>Ce</w:t>
       </w:r>
@@ -1290,18 +2091,40 @@
           <w:iCs/>
           <w:sz w:val="18"/>
           <w:szCs w:val="18"/>
-          <w:lang w:bidi="he-IL"/>
-        </w:rPr>
-        <w:t xml:space="preserve"> inbunatatiri a-ti aduce in cee</w:t>
-      </w:r>
-      <w:r>
-        <w:rPr>
-          <w:rFonts w:ascii="Arial Black" w:hAnsi="Arial Black" w:cs="Arial-ItalicMT"/>
-          <w:b/>
-          <w:iCs/>
-          <w:sz w:val="18"/>
-          <w:szCs w:val="18"/>
-          <w:lang w:bidi="he-IL"/>
+          <w:lang w:val="ro-RO" w:bidi="he-IL"/>
+        </w:rPr>
+        <w:t xml:space="preserve"> </w:t>
+      </w:r>
+      <w:r>
+        <w:rPr>
+          <w:rFonts w:ascii="Arial Black" w:hAnsi="Arial Black" w:cs="Arial-ItalicMT"/>
+          <w:b/>
+          <w:iCs/>
+          <w:sz w:val="18"/>
+          <w:szCs w:val="18"/>
+          <w:lang w:val="ro-RO" w:bidi="he-IL"/>
+        </w:rPr>
+        <w:t>îmbunătățiri ați aduce î</w:t>
+      </w:r>
+      <w:r>
+        <w:rPr>
+          <w:rFonts w:ascii="Arial Black" w:hAnsi="Arial Black" w:cs="Arial-ItalicMT"/>
+          <w:b/>
+          <w:iCs/>
+          <w:sz w:val="18"/>
+          <w:szCs w:val="18"/>
+          <w:lang w:val="ro-RO" w:bidi="he-IL"/>
+        </w:rPr>
+        <w:t>n cee</w:t>
+      </w:r>
+      <w:r>
+        <w:rPr>
+          <w:rFonts w:ascii="Arial Black" w:hAnsi="Arial Black" w:cs="Arial-ItalicMT"/>
+          <w:b/>
+          <w:iCs/>
+          <w:sz w:val="18"/>
+          <w:szCs w:val="18"/>
+          <w:lang w:val="ro-RO" w:bidi="he-IL"/>
         </w:rPr>
         <w:t>a</w:t>
       </w:r>
@@ -1312,7 +2135,7 @@
           <w:iCs/>
           <w:sz w:val="18"/>
           <w:szCs w:val="18"/>
-          <w:lang w:bidi="he-IL"/>
+          <w:lang w:val="ro-RO" w:bidi="he-IL"/>
         </w:rPr>
         <w:t xml:space="preserve"> </w:t>
       </w:r>
@@ -1323,9 +2146,42 @@
           <w:iCs/>
           <w:sz w:val="18"/>
           <w:szCs w:val="18"/>
-          <w:lang w:bidi="he-IL"/>
-        </w:rPr>
-        <w:t>ce priveste organizarea practici?</w:t>
+          <w:lang w:val="ro-RO" w:bidi="he-IL"/>
+        </w:rPr>
+        <w:t>ce priveș</w:t>
+      </w:r>
+      <w:r>
+        <w:rPr>
+          <w:rFonts w:ascii="Arial Black" w:hAnsi="Arial Black" w:cs="Arial-ItalicMT"/>
+          <w:b/>
+          <w:iCs/>
+          <w:sz w:val="18"/>
+          <w:szCs w:val="18"/>
+          <w:lang w:val="ro-RO" w:bidi="he-IL"/>
+        </w:rPr>
+        <w:t>te organizarea practici</w:t>
+      </w:r>
+      <w:r>
+        <w:rPr>
+          <w:rFonts w:ascii="Arial Black" w:hAnsi="Arial Black" w:cs="Arial-ItalicMT"/>
+          <w:b/>
+          <w:iCs/>
+          <w:sz w:val="18"/>
+          <w:szCs w:val="18"/>
+          <w:lang w:val="ro-RO" w:bidi="he-IL"/>
+        </w:rPr>
+        <w:t>i de vară</w:t>
+      </w:r>
+      <w:r>
+        <w:rPr>
+          <w:rFonts w:ascii="Arial Black" w:hAnsi="Arial Black" w:cs="Arial-ItalicMT"/>
+          <w:b/>
+          <w:iCs/>
+          <w:sz w:val="18"/>
+          <w:szCs w:val="18"/>
+          <w:lang w:val="ro-RO" w:bidi="he-IL"/>
+        </w:rPr>
+        <w:t>?</w:t>
       </w:r>
     </w:p>
     <w:tbl>
@@ -1353,11 +2209,13 @@
                 <w:iCs/>
                 <w:sz w:val="18"/>
                 <w:szCs w:val="18"/>
-                <w:lang w:bidi="he-IL"/>
+                <w:lang w:val="ro-RO" w:bidi="he-IL"/>
               </w:rPr>
             </w:pPr>
           </w:p>
         </w:tc>
+        <w:bookmarkStart w:id="0" w:name="_GoBack"/>
+        <w:bookmarkEnd w:id="0"/>
       </w:tr>
     </w:tbl>
     <w:p>
@@ -1368,7 +2226,7 @@
           <w:iCs/>
           <w:sz w:val="18"/>
           <w:szCs w:val="18"/>
-          <w:lang w:bidi="he-IL"/>
+          <w:lang w:val="ro-RO" w:bidi="he-IL"/>
         </w:rPr>
       </w:pPr>
     </w:p>
@@ -1380,7 +2238,7 @@
           <w:iCs/>
           <w:sz w:val="18"/>
           <w:szCs w:val="18"/>
-          <w:lang w:bidi="he-IL"/>
+          <w:lang w:val="ro-RO" w:bidi="he-IL"/>
         </w:rPr>
       </w:pPr>
     </w:p>
@@ -1390,6 +2248,7 @@
           <w:rFonts w:ascii="Arial Black" w:hAnsi="Arial Black"/>
           <w:sz w:val="28"/>
           <w:szCs w:val="28"/>
+          <w:lang w:val="ro-RO"/>
         </w:rPr>
       </w:pPr>
     </w:p>
@@ -1584,6 +2443,95 @@
     </w:lvl>
   </w:abstractNum>
   <w:abstractNum w:abstractNumId="2" w15:restartNumberingAfterBreak="0">
+    <w:nsid w:val="0FF71DCA"/>
+    <w:multiLevelType w:val="hybridMultilevel"/>
+    <w:tmpl w:val="96047BF2"/>
+    <w:lvl w:ilvl="0" w:tplc="10A60290">
+      <w:start w:val="1"/>
+      <w:numFmt w:val="decimal"/>
+      <w:lvlText w:val="%1-"/>
+      <w:lvlJc w:val="left"/>
+      <w:pPr>
+        <w:ind w:left="720" w:hanging="360"/>
+      </w:pPr>
+      <w:rPr>
+        <w:rFonts w:hint="default"/>
+      </w:rPr>
+    </w:lvl>
+    <w:lvl w:ilvl="1" w:tplc="04090019" w:tentative="1">
+      <w:start w:val="1"/>
+      <w:numFmt w:val="lowerLetter"/>
+      <w:lvlText w:val="%2."/>
+      <w:lvlJc w:val="left"/>
+      <w:pPr>
+        <w:ind w:left="1440" w:hanging="360"/>
+      </w:pPr>
+    </w:lvl>
+    <w:lvl w:ilvl="2" w:tplc="0409001B" w:tentative="1">
+      <w:start w:val="1"/>
+      <w:numFmt w:val="lowerRoman"/>
+      <w:lvlText w:val="%3."/>
+      <w:lvlJc w:val="right"/>
+      <w:pPr>
+        <w:ind w:left="2160" w:hanging="180"/>
+      </w:pPr>
+    </w:lvl>
+    <w:lvl w:ilvl="3" w:tplc="0409000F" w:tentative="1">
+      <w:start w:val="1"/>
+      <w:numFmt w:val="decimal"/>
+      <w:lvlText w:val="%4."/>
+      <w:lvlJc w:val="left"/>
+      <w:pPr>
+        <w:ind w:left="2880" w:hanging="360"/>
+      </w:pPr>
+    </w:lvl>
+    <w:lvl w:ilvl="4" w:tplc="04090019" w:tentative="1">
+      <w:start w:val="1"/>
+      <w:numFmt w:val="lowerLetter"/>
+      <w:lvlText w:val="%5."/>
+      <w:lvlJc w:val="left"/>
+      <w:pPr>
+        <w:ind w:left="3600" w:hanging="360"/>
+      </w:pPr>
+    </w:lvl>
+    <w:lvl w:ilvl="5" w:tplc="0409001B" w:tentative="1">
+      <w:start w:val="1"/>
+      <w:numFmt w:val="lowerRoman"/>
+      <w:lvlText w:val="%6."/>
+      <w:lvlJc w:val="right"/>
+      <w:pPr>
+        <w:ind w:left="4320" w:hanging="180"/>
+      </w:pPr>
+    </w:lvl>
+    <w:lvl w:ilvl="6" w:tplc="0409000F" w:tentative="1">
+      <w:start w:val="1"/>
+      <w:numFmt w:val="decimal"/>
+      <w:lvlText w:val="%7."/>
+      <w:lvlJc w:val="left"/>
+      <w:pPr>
+        <w:ind w:left="5040" w:hanging="360"/>
+      </w:pPr>
+    </w:lvl>
+    <w:lvl w:ilvl="7" w:tplc="04090019" w:tentative="1">
+      <w:start w:val="1"/>
+      <w:numFmt w:val="lowerLetter"/>
+      <w:lvlText w:val="%8."/>
+      <w:lvlJc w:val="left"/>
+      <w:pPr>
+        <w:ind w:left="5760" w:hanging="360"/>
+      </w:pPr>
+    </w:lvl>
+    <w:lvl w:ilvl="8" w:tplc="0409001B" w:tentative="1">
+      <w:start w:val="1"/>
+      <w:numFmt w:val="lowerRoman"/>
+      <w:lvlText w:val="%9."/>
+      <w:lvlJc w:val="right"/>
+      <w:pPr>
+        <w:ind w:left="6480" w:hanging="180"/>
+      </w:pPr>
+    </w:lvl>
+  </w:abstractNum>
+  <w:abstractNum w:abstractNumId="3" w15:restartNumberingAfterBreak="0">
     <w:nsid w:val="1B890731"/>
     <w:multiLevelType w:val="hybridMultilevel"/>
     <w:tmpl w:val="E4505BBC"/>
@@ -1672,7 +2620,96 @@
       </w:pPr>
     </w:lvl>
   </w:abstractNum>
-  <w:abstractNum w:abstractNumId="3" w15:restartNumberingAfterBreak="0">
+  <w:abstractNum w:abstractNumId="4" w15:restartNumberingAfterBreak="0">
+    <w:nsid w:val="24BC6E74"/>
+    <w:multiLevelType w:val="hybridMultilevel"/>
+    <w:tmpl w:val="19BC935C"/>
+    <w:lvl w:ilvl="0" w:tplc="2DFCA6B6">
+      <w:start w:val="1"/>
+      <w:numFmt w:val="decimal"/>
+      <w:lvlText w:val="%1-"/>
+      <w:lvlJc w:val="left"/>
+      <w:pPr>
+        <w:ind w:left="720" w:hanging="360"/>
+      </w:pPr>
+      <w:rPr>
+        <w:rFonts w:hint="default"/>
+      </w:rPr>
+    </w:lvl>
+    <w:lvl w:ilvl="1" w:tplc="04090019" w:tentative="1">
+      <w:start w:val="1"/>
+      <w:numFmt w:val="lowerLetter"/>
+      <w:lvlText w:val="%2."/>
+      <w:lvlJc w:val="left"/>
+      <w:pPr>
+        <w:ind w:left="1440" w:hanging="360"/>
+      </w:pPr>
+    </w:lvl>
+    <w:lvl w:ilvl="2" w:tplc="0409001B" w:tentative="1">
+      <w:start w:val="1"/>
+      <w:numFmt w:val="lowerRoman"/>
+      <w:lvlText w:val="%3."/>
+      <w:lvlJc w:val="right"/>
+      <w:pPr>
+        <w:ind w:left="2160" w:hanging="180"/>
+      </w:pPr>
+    </w:lvl>
+    <w:lvl w:ilvl="3" w:tplc="0409000F" w:tentative="1">
+      <w:start w:val="1"/>
+      <w:numFmt w:val="decimal"/>
+      <w:lvlText w:val="%4."/>
+      <w:lvlJc w:val="left"/>
+      <w:pPr>
+        <w:ind w:left="2880" w:hanging="360"/>
+      </w:pPr>
+    </w:lvl>
+    <w:lvl w:ilvl="4" w:tplc="04090019" w:tentative="1">
+      <w:start w:val="1"/>
+      <w:numFmt w:val="lowerLetter"/>
+      <w:lvlText w:val="%5."/>
+      <w:lvlJc w:val="left"/>
+      <w:pPr>
+        <w:ind w:left="3600" w:hanging="360"/>
+      </w:pPr>
+    </w:lvl>
+    <w:lvl w:ilvl="5" w:tplc="0409001B" w:tentative="1">
+      <w:start w:val="1"/>
+      <w:numFmt w:val="lowerRoman"/>
+      <w:lvlText w:val="%6."/>
+      <w:lvlJc w:val="right"/>
+      <w:pPr>
+        <w:ind w:left="4320" w:hanging="180"/>
+      </w:pPr>
+    </w:lvl>
+    <w:lvl w:ilvl="6" w:tplc="0409000F" w:tentative="1">
+      <w:start w:val="1"/>
+      <w:numFmt w:val="decimal"/>
+      <w:lvlText w:val="%7."/>
+      <w:lvlJc w:val="left"/>
+      <w:pPr>
+        <w:ind w:left="5040" w:hanging="360"/>
+      </w:pPr>
+    </w:lvl>
+    <w:lvl w:ilvl="7" w:tplc="04090019" w:tentative="1">
+      <w:start w:val="1"/>
+      <w:numFmt w:val="lowerLetter"/>
+      <w:lvlText w:val="%8."/>
+      <w:lvlJc w:val="left"/>
+      <w:pPr>
+        <w:ind w:left="5760" w:hanging="360"/>
+      </w:pPr>
+    </w:lvl>
+    <w:lvl w:ilvl="8" w:tplc="0409001B" w:tentative="1">
+      <w:start w:val="1"/>
+      <w:numFmt w:val="lowerRoman"/>
+      <w:lvlText w:val="%9."/>
+      <w:lvlJc w:val="right"/>
+      <w:pPr>
+        <w:ind w:left="6480" w:hanging="180"/>
+      </w:pPr>
+    </w:lvl>
+  </w:abstractNum>
+  <w:abstractNum w:abstractNumId="5" w15:restartNumberingAfterBreak="0">
     <w:nsid w:val="26D50146"/>
     <w:multiLevelType w:val="hybridMultilevel"/>
     <w:tmpl w:val="8AC2B412"/>
@@ -1761,7 +2798,7 @@
       </w:pPr>
     </w:lvl>
   </w:abstractNum>
-  <w:abstractNum w:abstractNumId="4" w15:restartNumberingAfterBreak="0">
+  <w:abstractNum w:abstractNumId="6" w15:restartNumberingAfterBreak="0">
     <w:nsid w:val="295854B0"/>
     <w:multiLevelType w:val="hybridMultilevel"/>
     <w:tmpl w:val="1730E1E2"/>
@@ -1850,7 +2887,96 @@
       </w:pPr>
     </w:lvl>
   </w:abstractNum>
-  <w:abstractNum w:abstractNumId="5" w15:restartNumberingAfterBreak="0">
+  <w:abstractNum w:abstractNumId="7" w15:restartNumberingAfterBreak="0">
+    <w:nsid w:val="34891B5B"/>
+    <w:multiLevelType w:val="hybridMultilevel"/>
+    <w:tmpl w:val="B4C8F7C0"/>
+    <w:lvl w:ilvl="0" w:tplc="F8904AE6">
+      <w:start w:val="1"/>
+      <w:numFmt w:val="decimal"/>
+      <w:lvlText w:val="%1-"/>
+      <w:lvlJc w:val="left"/>
+      <w:pPr>
+        <w:ind w:left="720" w:hanging="360"/>
+      </w:pPr>
+      <w:rPr>
+        <w:rFonts w:hint="default"/>
+      </w:rPr>
+    </w:lvl>
+    <w:lvl w:ilvl="1" w:tplc="04090019" w:tentative="1">
+      <w:start w:val="1"/>
+      <w:numFmt w:val="lowerLetter"/>
+      <w:lvlText w:val="%2."/>
+      <w:lvlJc w:val="left"/>
+      <w:pPr>
+        <w:ind w:left="1440" w:hanging="360"/>
+      </w:pPr>
+    </w:lvl>
+    <w:lvl w:ilvl="2" w:tplc="0409001B" w:tentative="1">
+      <w:start w:val="1"/>
+      <w:numFmt w:val="lowerRoman"/>
+      <w:lvlText w:val="%3."/>
+      <w:lvlJc w:val="right"/>
+      <w:pPr>
+        <w:ind w:left="2160" w:hanging="180"/>
+      </w:pPr>
+    </w:lvl>
+    <w:lvl w:ilvl="3" w:tplc="0409000F" w:tentative="1">
+      <w:start w:val="1"/>
+      <w:numFmt w:val="decimal"/>
+      <w:lvlText w:val="%4."/>
+      <w:lvlJc w:val="left"/>
+      <w:pPr>
+        <w:ind w:left="2880" w:hanging="360"/>
+      </w:pPr>
+    </w:lvl>
+    <w:lvl w:ilvl="4" w:tplc="04090019" w:tentative="1">
+      <w:start w:val="1"/>
+      <w:numFmt w:val="lowerLetter"/>
+      <w:lvlText w:val="%5."/>
+      <w:lvlJc w:val="left"/>
+      <w:pPr>
+        <w:ind w:left="3600" w:hanging="360"/>
+      </w:pPr>
+    </w:lvl>
+    <w:lvl w:ilvl="5" w:tplc="0409001B" w:tentative="1">
+      <w:start w:val="1"/>
+      <w:numFmt w:val="lowerRoman"/>
+      <w:lvlText w:val="%6."/>
+      <w:lvlJc w:val="right"/>
+      <w:pPr>
+        <w:ind w:left="4320" w:hanging="180"/>
+      </w:pPr>
+    </w:lvl>
+    <w:lvl w:ilvl="6" w:tplc="0409000F" w:tentative="1">
+      <w:start w:val="1"/>
+      <w:numFmt w:val="decimal"/>
+      <w:lvlText w:val="%7."/>
+      <w:lvlJc w:val="left"/>
+      <w:pPr>
+        <w:ind w:left="5040" w:hanging="360"/>
+      </w:pPr>
+    </w:lvl>
+    <w:lvl w:ilvl="7" w:tplc="04090019" w:tentative="1">
+      <w:start w:val="1"/>
+      <w:numFmt w:val="lowerLetter"/>
+      <w:lvlText w:val="%8."/>
+      <w:lvlJc w:val="left"/>
+      <w:pPr>
+        <w:ind w:left="5760" w:hanging="360"/>
+      </w:pPr>
+    </w:lvl>
+    <w:lvl w:ilvl="8" w:tplc="0409001B" w:tentative="1">
+      <w:start w:val="1"/>
+      <w:numFmt w:val="lowerRoman"/>
+      <w:lvlText w:val="%9."/>
+      <w:lvlJc w:val="right"/>
+      <w:pPr>
+        <w:ind w:left="6480" w:hanging="180"/>
+      </w:pPr>
+    </w:lvl>
+  </w:abstractNum>
+  <w:abstractNum w:abstractNumId="8" w15:restartNumberingAfterBreak="0">
     <w:nsid w:val="42562C4F"/>
     <w:multiLevelType w:val="hybridMultilevel"/>
     <w:tmpl w:val="BD76D7E4"/>
@@ -1939,7 +3065,7 @@
       </w:pPr>
     </w:lvl>
   </w:abstractNum>
-  <w:abstractNum w:abstractNumId="6" w15:restartNumberingAfterBreak="0">
+  <w:abstractNum w:abstractNumId="9" w15:restartNumberingAfterBreak="0">
     <w:nsid w:val="44E24A8C"/>
     <w:multiLevelType w:val="hybridMultilevel"/>
     <w:tmpl w:val="9FD64504"/>
@@ -1949,7 +3075,7 @@
       <w:lvlText w:val="%1."/>
       <w:lvlJc w:val="left"/>
       <w:pPr>
-        <w:ind w:left="720" w:hanging="360"/>
+        <w:ind w:left="360" w:hanging="360"/>
       </w:pPr>
       <w:rPr>
         <w:rFonts w:hint="default"/>
@@ -1961,7 +3087,7 @@
       <w:lvlText w:val="%2."/>
       <w:lvlJc w:val="left"/>
       <w:pPr>
-        <w:ind w:left="1440" w:hanging="360"/>
+        <w:ind w:left="1080" w:hanging="360"/>
       </w:pPr>
     </w:lvl>
     <w:lvl w:ilvl="2" w:tplc="0409001B" w:tentative="1">
@@ -1970,7 +3096,7 @@
       <w:lvlText w:val="%3."/>
       <w:lvlJc w:val="right"/>
       <w:pPr>
-        <w:ind w:left="2160" w:hanging="180"/>
+        <w:ind w:left="1800" w:hanging="180"/>
       </w:pPr>
     </w:lvl>
     <w:lvl w:ilvl="3" w:tplc="0409000F" w:tentative="1">
@@ -1979,7 +3105,7 @@
       <w:lvlText w:val="%4."/>
       <w:lvlJc w:val="left"/>
       <w:pPr>
-        <w:ind w:left="2880" w:hanging="360"/>
+        <w:ind w:left="2520" w:hanging="360"/>
       </w:pPr>
     </w:lvl>
     <w:lvl w:ilvl="4" w:tplc="04090019" w:tentative="1">
@@ -1988,7 +3114,7 @@
       <w:lvlText w:val="%5."/>
       <w:lvlJc w:val="left"/>
       <w:pPr>
-        <w:ind w:left="3600" w:hanging="360"/>
+        <w:ind w:left="3240" w:hanging="360"/>
       </w:pPr>
     </w:lvl>
     <w:lvl w:ilvl="5" w:tplc="0409001B" w:tentative="1">
@@ -1997,7 +3123,7 @@
       <w:lvlText w:val="%6."/>
       <w:lvlJc w:val="right"/>
       <w:pPr>
-        <w:ind w:left="4320" w:hanging="180"/>
+        <w:ind w:left="3960" w:hanging="180"/>
       </w:pPr>
     </w:lvl>
     <w:lvl w:ilvl="6" w:tplc="0409000F" w:tentative="1">
@@ -2006,7 +3132,7 @@
       <w:lvlText w:val="%7."/>
       <w:lvlJc w:val="left"/>
       <w:pPr>
-        <w:ind w:left="5040" w:hanging="360"/>
+        <w:ind w:left="4680" w:hanging="360"/>
       </w:pPr>
     </w:lvl>
     <w:lvl w:ilvl="7" w:tplc="04090019" w:tentative="1">
@@ -2015,7 +3141,7 @@
       <w:lvlText w:val="%8."/>
       <w:lvlJc w:val="left"/>
       <w:pPr>
-        <w:ind w:left="5760" w:hanging="360"/>
+        <w:ind w:left="5400" w:hanging="360"/>
       </w:pPr>
     </w:lvl>
     <w:lvl w:ilvl="8" w:tplc="0409001B" w:tentative="1">
@@ -2024,11 +3150,11 @@
       <w:lvlText w:val="%9."/>
       <w:lvlJc w:val="right"/>
       <w:pPr>
-        <w:ind w:left="6480" w:hanging="180"/>
+        <w:ind w:left="6120" w:hanging="180"/>
       </w:pPr>
     </w:lvl>
   </w:abstractNum>
-  <w:abstractNum w:abstractNumId="7" w15:restartNumberingAfterBreak="0">
+  <w:abstractNum w:abstractNumId="10" w15:restartNumberingAfterBreak="0">
     <w:nsid w:val="58FD1A28"/>
     <w:multiLevelType w:val="hybridMultilevel"/>
     <w:tmpl w:val="924C0EB0"/>
@@ -2117,7 +3243,7 @@
       </w:pPr>
     </w:lvl>
   </w:abstractNum>
-  <w:abstractNum w:abstractNumId="8" w15:restartNumberingAfterBreak="0">
+  <w:abstractNum w:abstractNumId="11" w15:restartNumberingAfterBreak="0">
     <w:nsid w:val="5CC11D64"/>
     <w:multiLevelType w:val="hybridMultilevel"/>
     <w:tmpl w:val="03E22E3E"/>
@@ -2210,28 +3336,37 @@
     <w:abstractNumId w:val="1"/>
   </w:num>
   <w:num w:numId="2">
-    <w:abstractNumId w:val="6"/>
+    <w:abstractNumId w:val="9"/>
   </w:num>
   <w:num w:numId="3">
     <w:abstractNumId w:val="0"/>
   </w:num>
   <w:num w:numId="4">
+    <w:abstractNumId w:val="3"/>
+  </w:num>
+  <w:num w:numId="5">
+    <w:abstractNumId w:val="10"/>
+  </w:num>
+  <w:num w:numId="6">
+    <w:abstractNumId w:val="6"/>
+  </w:num>
+  <w:num w:numId="7">
+    <w:abstractNumId w:val="5"/>
+  </w:num>
+  <w:num w:numId="8">
+    <w:abstractNumId w:val="11"/>
+  </w:num>
+  <w:num w:numId="9">
+    <w:abstractNumId w:val="8"/>
+  </w:num>
+  <w:num w:numId="10">
     <w:abstractNumId w:val="2"/>
   </w:num>
-  <w:num w:numId="5">
+  <w:num w:numId="11">
     <w:abstractNumId w:val="7"/>
   </w:num>
-  <w:num w:numId="6">
+  <w:num w:numId="12">
     <w:abstractNumId w:val="4"/>
-  </w:num>
-  <w:num w:numId="7">
-    <w:abstractNumId w:val="3"/>
-  </w:num>
-  <w:num w:numId="8">
-    <w:abstractNumId w:val="8"/>
-  </w:num>
-  <w:num w:numId="9">
-    <w:abstractNumId w:val="5"/>
   </w:num>
 </w:numbering>
 </file>
@@ -2687,6 +3822,15 @@
       <w:contextualSpacing/>
     </w:pPr>
   </w:style>
+  <w:style w:type="paragraph" w:styleId="NoSpacing">
+    <w:name w:val="No Spacing"/>
+    <w:uiPriority w:val="1"/>
+    <w:qFormat/>
+    <w:rsid w:val="00037C40"/>
+    <w:pPr>
+      <w:spacing w:after="0" w:line="240" w:lineRule="auto"/>
+    </w:pPr>
+  </w:style>
 </w:styles>
 </file>
 

</xml_diff>